<commit_message>
update opd lab4 reports
</commit_message>
<xml_diff>
--- a/opd/opd_lab4/Ларионов_опд_лаба4.docx
+++ b/opd/opd_lab4/Ларионов_опд_лаба4.docx
@@ -73,7 +73,6 @@
         <w:jc w:val="center"/>
         <w:rPr>
           <w:rFonts w:cs="Times New Roman"/>
-          <w:lang w:val="en-US"/>
         </w:rPr>
       </w:pPr>
       <w:r>
@@ -85,7 +84,6 @@
       <w:r>
         <w:rPr>
           <w:rFonts w:cs="Times New Roman"/>
-          <w:lang w:val="en-US"/>
         </w:rPr>
         <w:t>4</w:t>
       </w:r>
@@ -389,7 +387,13 @@
         <w:rPr>
           <w:rFonts w:cs="Times New Roman"/>
         </w:rPr>
-        <w:t>Санкт-Петербург 2024</w:t>
+        <w:t>Санкт-Петербург 202</w:t>
+      </w:r>
+      <w:r>
+        <w:rPr>
+          <w:rFonts w:cs="Times New Roman"/>
+        </w:rPr>
+        <w:t>5</w:t>
       </w:r>
     </w:p>
     <w:sdt>
@@ -1253,7 +1257,7 @@
           <w:rFonts w:cs="Times New Roman"/>
           <w:sz w:val="28"/>
           <w:szCs w:val="28"/>
-          <w:lang w:val="en-US" w:eastAsia="ru-RU"/>
+          <w:lang w:eastAsia="ru-RU"/>
         </w:rPr>
       </w:pPr>
       <w:r>
@@ -1280,6 +1284,7 @@
       <w:r>
         <w:rPr>
           <w:rFonts w:cs="Times New Roman"/>
+          <w:noProof/>
           <w:sz w:val="28"/>
           <w:szCs w:val="28"/>
           <w:lang w:val="en-US" w:eastAsia="ru-RU"/>
@@ -1548,7 +1553,14 @@
           <w:rFonts w:asciiTheme="minorHAnsi" w:hAnsiTheme="minorHAnsi" w:cs="Times New Roman"/>
           <w:lang w:eastAsia="ru-RU"/>
         </w:rPr>
-        <w:t>2.1 Текст исходной программы</w:t>
+        <w:t>1</w:t>
+      </w:r>
+      <w:r>
+        <w:rPr>
+          <w:rFonts w:asciiTheme="minorHAnsi" w:hAnsiTheme="minorHAnsi" w:cs="Times New Roman"/>
+          <w:lang w:eastAsia="ru-RU"/>
+        </w:rPr>
+        <w:t>.1 Текст исходной программы</w:t>
       </w:r>
       <w:bookmarkEnd w:id="2"/>
     </w:p>
@@ -1919,16 +1931,16 @@
                 <w:rFonts w:cs="Times New Roman"/>
                 <w:sz w:val="28"/>
                 <w:szCs w:val="28"/>
-                <w:lang w:val="en-US" w:eastAsia="ru-RU"/>
-              </w:rPr>
-            </w:pPr>
-            <w:r>
-              <w:rPr>
-                <w:rFonts w:cs="Times New Roman"/>
-                <w:sz w:val="28"/>
-                <w:szCs w:val="28"/>
                 <w:lang w:eastAsia="ru-RU"/>
               </w:rPr>
+            </w:pPr>
+            <w:r>
+              <w:rPr>
+                <w:rFonts w:cs="Times New Roman"/>
+                <w:sz w:val="28"/>
+                <w:szCs w:val="28"/>
+                <w:lang w:eastAsia="ru-RU"/>
+              </w:rPr>
               <w:t>Прямая относительная выгрузка</w:t>
             </w:r>
           </w:p>
@@ -1939,17 +1951,35 @@
                 <w:rFonts w:cs="Times New Roman"/>
                 <w:sz w:val="28"/>
                 <w:szCs w:val="28"/>
-                <w:lang w:val="en-US" w:eastAsia="ru-RU"/>
-              </w:rPr>
-            </w:pPr>
-            <w:r>
-              <w:rPr>
-                <w:rFonts w:cs="Times New Roman"/>
-                <w:sz w:val="28"/>
-                <w:szCs w:val="28"/>
-                <w:lang w:val="en-US" w:eastAsia="ru-RU"/>
-              </w:rPr>
-              <w:t>AC -&gt; R</w:t>
+                <w:lang w:eastAsia="ru-RU"/>
+              </w:rPr>
+            </w:pPr>
+            <w:r>
+              <w:rPr>
+                <w:rFonts w:cs="Times New Roman"/>
+                <w:sz w:val="28"/>
+                <w:szCs w:val="28"/>
+                <w:lang w:val="en-US" w:eastAsia="ru-RU"/>
+              </w:rPr>
+              <w:t>AC</w:t>
+            </w:r>
+            <w:r>
+              <w:rPr>
+                <w:rFonts w:cs="Times New Roman"/>
+                <w:sz w:val="28"/>
+                <w:szCs w:val="28"/>
+                <w:lang w:eastAsia="ru-RU"/>
+              </w:rPr>
+              <w:t xml:space="preserve"> -&gt; </w:t>
+            </w:r>
+            <w:r>
+              <w:rPr>
+                <w:rFonts w:cs="Times New Roman"/>
+                <w:sz w:val="28"/>
+                <w:szCs w:val="28"/>
+                <w:lang w:val="en-US" w:eastAsia="ru-RU"/>
+              </w:rPr>
+              <w:t>R</w:t>
             </w:r>
           </w:p>
         </w:tc>
@@ -2077,17 +2107,35 @@
                 <w:rFonts w:cs="Times New Roman"/>
                 <w:sz w:val="28"/>
                 <w:szCs w:val="28"/>
-                <w:lang w:val="en-US" w:eastAsia="ru-RU"/>
-              </w:rPr>
-            </w:pPr>
-            <w:r>
-              <w:rPr>
-                <w:rFonts w:cs="Times New Roman"/>
-                <w:sz w:val="28"/>
-                <w:szCs w:val="28"/>
-                <w:lang w:val="en-US" w:eastAsia="ru-RU"/>
-              </w:rPr>
-              <w:t>Y -&gt; AC</w:t>
+                <w:lang w:eastAsia="ru-RU"/>
+              </w:rPr>
+            </w:pPr>
+            <w:r>
+              <w:rPr>
+                <w:rFonts w:cs="Times New Roman"/>
+                <w:sz w:val="28"/>
+                <w:szCs w:val="28"/>
+                <w:lang w:val="en-US" w:eastAsia="ru-RU"/>
+              </w:rPr>
+              <w:t>Y</w:t>
+            </w:r>
+            <w:r>
+              <w:rPr>
+                <w:rFonts w:cs="Times New Roman"/>
+                <w:sz w:val="28"/>
+                <w:szCs w:val="28"/>
+                <w:lang w:eastAsia="ru-RU"/>
+              </w:rPr>
+              <w:t xml:space="preserve"> -&gt; </w:t>
+            </w:r>
+            <w:r>
+              <w:rPr>
+                <w:rFonts w:cs="Times New Roman"/>
+                <w:sz w:val="28"/>
+                <w:szCs w:val="28"/>
+                <w:lang w:val="en-US" w:eastAsia="ru-RU"/>
+              </w:rPr>
+              <w:t>AC</w:t>
             </w:r>
           </w:p>
         </w:tc>
@@ -2361,7 +2409,34 @@
                 <w:szCs w:val="28"/>
                 <w:lang w:eastAsia="ru-RU"/>
               </w:rPr>
-              <w:t xml:space="preserve">Вызов функции </w:t>
+              <w:t>Вызов</w:t>
+            </w:r>
+            <w:r>
+              <w:rPr>
+                <w:rFonts w:cs="Times New Roman"/>
+                <w:sz w:val="28"/>
+                <w:szCs w:val="28"/>
+                <w:lang w:val="en-US" w:eastAsia="ru-RU"/>
+              </w:rPr>
+              <w:t xml:space="preserve"> </w:t>
+            </w:r>
+            <w:r>
+              <w:rPr>
+                <w:rFonts w:cs="Times New Roman"/>
+                <w:sz w:val="28"/>
+                <w:szCs w:val="28"/>
+                <w:lang w:eastAsia="ru-RU"/>
+              </w:rPr>
+              <w:t>функции</w:t>
+            </w:r>
+            <w:r>
+              <w:rPr>
+                <w:rFonts w:cs="Times New Roman"/>
+                <w:sz w:val="28"/>
+                <w:szCs w:val="28"/>
+                <w:lang w:val="en-US" w:eastAsia="ru-RU"/>
+              </w:rPr>
+              <w:t xml:space="preserve"> </w:t>
             </w:r>
             <w:r>
               <w:rPr>
@@ -2380,35 +2455,17 @@
                 <w:rFonts w:cs="Times New Roman"/>
                 <w:sz w:val="28"/>
                 <w:szCs w:val="28"/>
-                <w:lang w:eastAsia="ru-RU"/>
-              </w:rPr>
-            </w:pPr>
-            <w:r>
-              <w:rPr>
-                <w:rFonts w:cs="Times New Roman"/>
-                <w:sz w:val="28"/>
-                <w:szCs w:val="28"/>
-                <w:lang w:val="en-US" w:eastAsia="ru-RU"/>
-              </w:rPr>
-              <w:t xml:space="preserve">SP – 1 -&gt; SP, IP -&gt; (SP), </w:t>
-            </w:r>
-            <w:r>
-              <w:rPr>
-                <w:rFonts w:cs="Times New Roman"/>
-                <w:sz w:val="28"/>
-                <w:szCs w:val="28"/>
-                <w:lang w:val="en-US" w:eastAsia="ru-RU"/>
-              </w:rPr>
-              <w:t>659</w:t>
-            </w:r>
-            <w:r>
-              <w:rPr>
-                <w:rFonts w:cs="Times New Roman"/>
-                <w:sz w:val="28"/>
-                <w:szCs w:val="28"/>
-                <w:lang w:val="en-US" w:eastAsia="ru-RU"/>
-              </w:rPr>
-              <w:t xml:space="preserve"> -&gt; IP</w:t>
+                <w:lang w:val="en-US" w:eastAsia="ru-RU"/>
+              </w:rPr>
+            </w:pPr>
+            <w:r>
+              <w:rPr>
+                <w:rFonts w:cs="Times New Roman"/>
+                <w:sz w:val="28"/>
+                <w:szCs w:val="28"/>
+                <w:lang w:val="en-US" w:eastAsia="ru-RU"/>
+              </w:rPr>
+              <w:t>SP – 1 -&gt; SP, IP -&gt; (SP), 659 -&gt; IP</w:t>
             </w:r>
           </w:p>
         </w:tc>
@@ -3517,25 +3574,7 @@
                 <w:szCs w:val="28"/>
                 <w:lang w:val="en-US" w:eastAsia="ru-RU"/>
               </w:rPr>
-              <w:t xml:space="preserve"> F(</w:t>
-            </w:r>
-            <w:r>
-              <w:rPr>
-                <w:rFonts w:cs="Times New Roman"/>
-                <w:sz w:val="28"/>
-                <w:szCs w:val="28"/>
-                <w:lang w:val="en-US" w:eastAsia="ru-RU"/>
-              </w:rPr>
-              <w:t>X</w:t>
-            </w:r>
-            <w:r>
-              <w:rPr>
-                <w:rFonts w:cs="Times New Roman"/>
-                <w:sz w:val="28"/>
-                <w:szCs w:val="28"/>
-                <w:lang w:val="en-US" w:eastAsia="ru-RU"/>
-              </w:rPr>
-              <w:t>)</w:t>
+              <w:t xml:space="preserve"> F(X)</w:t>
             </w:r>
           </w:p>
           <w:p>
@@ -4645,32 +4684,14 @@
                 <w:szCs w:val="28"/>
                 <w:lang w:val="en-US" w:eastAsia="ru-RU"/>
               </w:rPr>
-              <w:t xml:space="preserve"> F(</w:t>
-            </w:r>
-            <w:r>
-              <w:rPr>
-                <w:rFonts w:cs="Times New Roman"/>
-                <w:sz w:val="28"/>
-                <w:szCs w:val="28"/>
-                <w:lang w:val="en-US" w:eastAsia="ru-RU"/>
-              </w:rPr>
-              <w:t>Z</w:t>
-            </w:r>
-            <w:r>
-              <w:rPr>
-                <w:rFonts w:cs="Times New Roman"/>
-                <w:sz w:val="28"/>
-                <w:szCs w:val="28"/>
-                <w:lang w:val="en-US" w:eastAsia="ru-RU"/>
-              </w:rPr>
-              <w:t xml:space="preserve"> – </w:t>
-            </w:r>
-            <w:r>
-              <w:rPr>
-                <w:rFonts w:cs="Times New Roman"/>
-                <w:sz w:val="28"/>
-                <w:szCs w:val="28"/>
-                <w:lang w:eastAsia="ru-RU"/>
+              <w:t xml:space="preserve"> F(Z – </w:t>
+            </w:r>
+            <w:r>
+              <w:rPr>
+                <w:rFonts w:cs="Times New Roman"/>
+                <w:sz w:val="28"/>
+                <w:szCs w:val="28"/>
+                <w:lang w:val="en-US" w:eastAsia="ru-RU"/>
               </w:rPr>
               <w:t>1</w:t>
             </w:r>
@@ -6066,7 +6087,7 @@
                 <w:rFonts w:cs="Times New Roman"/>
                 <w:sz w:val="28"/>
                 <w:szCs w:val="28"/>
-                <w:lang w:val="en-US" w:eastAsia="ru-RU"/>
+                <w:lang w:eastAsia="ru-RU"/>
               </w:rPr>
             </w:pPr>
             <w:r>
@@ -6110,9 +6131,18 @@
                 <w:rFonts w:cs="Times New Roman"/>
                 <w:sz w:val="28"/>
                 <w:szCs w:val="28"/>
-                <w:lang w:val="en-US" w:eastAsia="ru-RU"/>
-              </w:rPr>
-              <w:t>) -&gt; AC</w:t>
+                <w:lang w:eastAsia="ru-RU"/>
+              </w:rPr>
+              <w:t xml:space="preserve">) -&gt; </w:t>
+            </w:r>
+            <w:r>
+              <w:rPr>
+                <w:rFonts w:cs="Times New Roman"/>
+                <w:sz w:val="28"/>
+                <w:szCs w:val="28"/>
+                <w:lang w:val="en-US" w:eastAsia="ru-RU"/>
+              </w:rPr>
+              <w:t>AC</w:t>
             </w:r>
           </w:p>
         </w:tc>
@@ -6412,17 +6442,35 @@
                 <w:rFonts w:cs="Times New Roman"/>
                 <w:sz w:val="28"/>
                 <w:szCs w:val="28"/>
-                <w:lang w:val="en-US" w:eastAsia="ru-RU"/>
-              </w:rPr>
-            </w:pPr>
-            <w:r>
-              <w:rPr>
-                <w:rFonts w:cs="Times New Roman"/>
-                <w:sz w:val="28"/>
-                <w:szCs w:val="28"/>
-                <w:lang w:val="en-US" w:eastAsia="ru-RU"/>
-              </w:rPr>
-              <w:t>AC – A</w:t>
+                <w:lang w:eastAsia="ru-RU"/>
+              </w:rPr>
+            </w:pPr>
+            <w:r>
+              <w:rPr>
+                <w:rFonts w:cs="Times New Roman"/>
+                <w:sz w:val="28"/>
+                <w:szCs w:val="28"/>
+                <w:lang w:val="en-US" w:eastAsia="ru-RU"/>
+              </w:rPr>
+              <w:t>AC</w:t>
+            </w:r>
+            <w:r>
+              <w:rPr>
+                <w:rFonts w:cs="Times New Roman"/>
+                <w:sz w:val="28"/>
+                <w:szCs w:val="28"/>
+                <w:lang w:eastAsia="ru-RU"/>
+              </w:rPr>
+              <w:t xml:space="preserve"> – </w:t>
+            </w:r>
+            <w:r>
+              <w:rPr>
+                <w:rFonts w:cs="Times New Roman"/>
+                <w:sz w:val="28"/>
+                <w:szCs w:val="28"/>
+                <w:lang w:val="en-US" w:eastAsia="ru-RU"/>
+              </w:rPr>
+              <w:t>A</w:t>
             </w:r>
           </w:p>
         </w:tc>
@@ -6713,17 +6761,35 @@
                 <w:rFonts w:cs="Times New Roman"/>
                 <w:sz w:val="28"/>
                 <w:szCs w:val="28"/>
-                <w:lang w:val="en-US" w:eastAsia="ru-RU"/>
-              </w:rPr>
-            </w:pPr>
-            <w:r>
-              <w:rPr>
-                <w:rFonts w:cs="Times New Roman"/>
-                <w:sz w:val="28"/>
-                <w:szCs w:val="28"/>
-                <w:lang w:val="en-US" w:eastAsia="ru-RU"/>
-              </w:rPr>
-              <w:t>IP + 4 -&gt; IP</w:t>
+                <w:lang w:eastAsia="ru-RU"/>
+              </w:rPr>
+            </w:pPr>
+            <w:r>
+              <w:rPr>
+                <w:rFonts w:cs="Times New Roman"/>
+                <w:sz w:val="28"/>
+                <w:szCs w:val="28"/>
+                <w:lang w:val="en-US" w:eastAsia="ru-RU"/>
+              </w:rPr>
+              <w:t>IP</w:t>
+            </w:r>
+            <w:r>
+              <w:rPr>
+                <w:rFonts w:cs="Times New Roman"/>
+                <w:sz w:val="28"/>
+                <w:szCs w:val="28"/>
+                <w:lang w:eastAsia="ru-RU"/>
+              </w:rPr>
+              <w:t xml:space="preserve"> + 4 -&gt; </w:t>
+            </w:r>
+            <w:r>
+              <w:rPr>
+                <w:rFonts w:cs="Times New Roman"/>
+                <w:sz w:val="28"/>
+                <w:szCs w:val="28"/>
+                <w:lang w:val="en-US" w:eastAsia="ru-RU"/>
+              </w:rPr>
+              <w:t>IP</w:t>
             </w:r>
           </w:p>
         </w:tc>
@@ -7156,25 +7222,7 @@
                 <w:szCs w:val="28"/>
                 <w:lang w:eastAsia="ru-RU"/>
               </w:rPr>
-              <w:t xml:space="preserve"> + </w:t>
-            </w:r>
-            <w:r>
-              <w:rPr>
-                <w:rFonts w:cs="Times New Roman"/>
-                <w:sz w:val="28"/>
-                <w:szCs w:val="28"/>
-                <w:lang w:eastAsia="ru-RU"/>
-              </w:rPr>
-              <w:t>2</w:t>
-            </w:r>
-            <w:r>
-              <w:rPr>
-                <w:rFonts w:cs="Times New Roman"/>
-                <w:sz w:val="28"/>
-                <w:szCs w:val="28"/>
-                <w:lang w:eastAsia="ru-RU"/>
-              </w:rPr>
-              <w:t xml:space="preserve"> -&gt; </w:t>
+              <w:t xml:space="preserve"> + 2 -&gt; </w:t>
             </w:r>
             <w:r>
               <w:rPr>
@@ -7470,7 +7518,7 @@
                 <w:rFonts w:cs="Times New Roman"/>
                 <w:sz w:val="28"/>
                 <w:szCs w:val="28"/>
-                <w:lang w:val="en-US" w:eastAsia="ru-RU"/>
+                <w:lang w:eastAsia="ru-RU"/>
               </w:rPr>
             </w:pPr>
             <w:r>
@@ -7514,7 +7562,7 @@
                 <w:rFonts w:cs="Times New Roman"/>
                 <w:sz w:val="28"/>
                 <w:szCs w:val="28"/>
-                <w:lang w:val="en-US" w:eastAsia="ru-RU"/>
+                <w:lang w:eastAsia="ru-RU"/>
               </w:rPr>
               <w:t>)</w:t>
             </w:r>
@@ -8043,7 +8091,16 @@
           <w:lang w:eastAsia="ru-RU"/>
         </w:rPr>
         <w:lastRenderedPageBreak/>
-        <w:t>2.2 Описание программы</w:t>
+        <w:t>1</w:t>
+      </w:r>
+      <w:r>
+        <w:rPr>
+          <w:rFonts w:asciiTheme="minorHAnsi" w:hAnsiTheme="minorHAnsi" w:cs="Times New Roman"/>
+          <w:sz w:val="40"/>
+          <w:szCs w:val="40"/>
+          <w:lang w:eastAsia="ru-RU"/>
+        </w:rPr>
+        <w:t>.2 Описание программы</w:t>
       </w:r>
       <w:bookmarkEnd w:id="3"/>
     </w:p>
@@ -8169,7 +8226,16 @@
           <w:szCs w:val="28"/>
           <w:lang w:eastAsia="ru-RU"/>
         </w:rPr>
-        <w:t>)</w:t>
+        <w:t>) – (</w:t>
+      </w:r>
+      <w:r>
+        <w:rPr>
+          <w:rFonts w:cs="Times New Roman"/>
+          <w:sz w:val="28"/>
+          <w:szCs w:val="28"/>
+          <w:lang w:val="en-US" w:eastAsia="ru-RU"/>
+        </w:rPr>
+        <w:t>F</w:t>
       </w:r>
       <w:r>
         <w:rPr>
@@ -8178,7 +8244,7 @@
           <w:szCs w:val="28"/>
           <w:lang w:eastAsia="ru-RU"/>
         </w:rPr>
-        <w:t xml:space="preserve"> – (</w:t>
+        <w:t>(</w:t>
       </w:r>
       <w:r>
         <w:rPr>
@@ -8187,6 +8253,24 @@
           <w:szCs w:val="28"/>
           <w:lang w:val="en-US" w:eastAsia="ru-RU"/>
         </w:rPr>
+        <w:t>X</w:t>
+      </w:r>
+      <w:r>
+        <w:rPr>
+          <w:rFonts w:cs="Times New Roman"/>
+          <w:sz w:val="28"/>
+          <w:szCs w:val="28"/>
+          <w:lang w:eastAsia="ru-RU"/>
+        </w:rPr>
+        <w:t>) – (</w:t>
+      </w:r>
+      <w:r>
+        <w:rPr>
+          <w:rFonts w:cs="Times New Roman"/>
+          <w:sz w:val="28"/>
+          <w:szCs w:val="28"/>
+          <w:lang w:val="en-US" w:eastAsia="ru-RU"/>
+        </w:rPr>
         <w:t>F</w:t>
       </w:r>
       <w:r>
@@ -8205,7 +8289,7 @@
           <w:szCs w:val="28"/>
           <w:lang w:val="en-US" w:eastAsia="ru-RU"/>
         </w:rPr>
-        <w:t>X</w:t>
+        <w:t>Y</w:t>
       </w:r>
       <w:r>
         <w:rPr>
@@ -8214,52 +8298,7 @@
           <w:szCs w:val="28"/>
           <w:lang w:eastAsia="ru-RU"/>
         </w:rPr>
-        <w:t>) – (</w:t>
-      </w:r>
-      <w:r>
-        <w:rPr>
-          <w:rFonts w:cs="Times New Roman"/>
-          <w:sz w:val="28"/>
-          <w:szCs w:val="28"/>
-          <w:lang w:val="en-US" w:eastAsia="ru-RU"/>
-        </w:rPr>
-        <w:t>F</w:t>
-      </w:r>
-      <w:r>
-        <w:rPr>
-          <w:rFonts w:cs="Times New Roman"/>
-          <w:sz w:val="28"/>
-          <w:szCs w:val="28"/>
-          <w:lang w:eastAsia="ru-RU"/>
-        </w:rPr>
-        <w:t>(</w:t>
-      </w:r>
-      <w:r>
-        <w:rPr>
-          <w:rFonts w:cs="Times New Roman"/>
-          <w:sz w:val="28"/>
-          <w:szCs w:val="28"/>
-          <w:lang w:val="en-US" w:eastAsia="ru-RU"/>
-        </w:rPr>
-        <w:t>Y</w:t>
-      </w:r>
-      <w:r>
-        <w:rPr>
-          <w:rFonts w:cs="Times New Roman"/>
-          <w:sz w:val="28"/>
-          <w:szCs w:val="28"/>
-          <w:lang w:eastAsia="ru-RU"/>
-        </w:rPr>
-        <w:t>) + 1)</w:t>
-      </w:r>
-      <w:r>
-        <w:rPr>
-          <w:rFonts w:cs="Times New Roman"/>
-          <w:sz w:val="28"/>
-          <w:szCs w:val="28"/>
-          <w:lang w:eastAsia="ru-RU"/>
-        </w:rPr>
-        <w:t>)</w:t>
+        <w:t>) + 1))</w:t>
       </w:r>
       <w:r>
         <w:rPr>
@@ -8332,16 +8371,7 @@
           <w:szCs w:val="28"/>
           <w:lang w:eastAsia="ru-RU"/>
         </w:rPr>
-        <w:t xml:space="preserve"> – 1)</w:t>
-      </w:r>
-      <w:r>
-        <w:rPr>
-          <w:rFonts w:cs="Times New Roman"/>
-          <w:sz w:val="28"/>
-          <w:szCs w:val="28"/>
-          <w:lang w:eastAsia="ru-RU"/>
-        </w:rPr>
-        <w:t xml:space="preserve"> + </w:t>
+        <w:t xml:space="preserve"> – 1) + </w:t>
       </w:r>
       <w:r>
         <w:rPr>
@@ -8629,7 +8659,7 @@
           <w:rFonts w:cs="Times New Roman"/>
           <w:sz w:val="28"/>
           <w:szCs w:val="28"/>
-          <w:lang w:val="en-US" w:eastAsia="ru-RU"/>
+          <w:lang w:eastAsia="ru-RU"/>
         </w:rPr>
       </w:pPr>
       <w:r>
@@ -8639,7 +8669,43 @@
           <w:szCs w:val="28"/>
           <w:lang w:val="en-US" w:eastAsia="ru-RU"/>
         </w:rPr>
-        <w:t>A = F4FA</w:t>
+        <w:t>A</w:t>
+      </w:r>
+      <w:r>
+        <w:rPr>
+          <w:rFonts w:cs="Times New Roman"/>
+          <w:sz w:val="28"/>
+          <w:szCs w:val="28"/>
+          <w:lang w:eastAsia="ru-RU"/>
+        </w:rPr>
+        <w:t xml:space="preserve"> = </w:t>
+      </w:r>
+      <w:r>
+        <w:rPr>
+          <w:rFonts w:cs="Times New Roman"/>
+          <w:sz w:val="28"/>
+          <w:szCs w:val="28"/>
+          <w:lang w:val="en-US" w:eastAsia="ru-RU"/>
+        </w:rPr>
+        <w:t>F</w:t>
+      </w:r>
+      <w:r>
+        <w:rPr>
+          <w:rFonts w:cs="Times New Roman"/>
+          <w:sz w:val="28"/>
+          <w:szCs w:val="28"/>
+          <w:lang w:eastAsia="ru-RU"/>
+        </w:rPr>
+        <w:t>4</w:t>
+      </w:r>
+      <w:r>
+        <w:rPr>
+          <w:rFonts w:cs="Times New Roman"/>
+          <w:sz w:val="28"/>
+          <w:szCs w:val="28"/>
+          <w:lang w:val="en-US" w:eastAsia="ru-RU"/>
+        </w:rPr>
+        <w:t>FA</w:t>
       </w:r>
       <w:r>
         <w:rPr>
@@ -8647,7 +8713,7 @@
           <w:sz w:val="28"/>
           <w:szCs w:val="28"/>
           <w:vertAlign w:val="subscript"/>
-          <w:lang w:val="en-US" w:eastAsia="ru-RU"/>
+          <w:lang w:eastAsia="ru-RU"/>
         </w:rPr>
         <w:t>16</w:t>
       </w:r>
@@ -8657,7 +8723,7 @@
           <w:sz w:val="28"/>
           <w:szCs w:val="28"/>
           <w:vertAlign w:val="superscript"/>
-          <w:lang w:val="en-US" w:eastAsia="ru-RU"/>
+          <w:lang w:eastAsia="ru-RU"/>
         </w:rPr>
         <w:t xml:space="preserve"> </w:t>
       </w:r>
@@ -8666,7 +8732,7 @@
           <w:rFonts w:cs="Times New Roman"/>
           <w:sz w:val="28"/>
           <w:szCs w:val="28"/>
-          <w:lang w:val="en-US" w:eastAsia="ru-RU"/>
+          <w:lang w:eastAsia="ru-RU"/>
         </w:rPr>
         <w:t xml:space="preserve">= </w:t>
       </w:r>
@@ -8675,7 +8741,7 @@
           <w:rFonts w:cs="Times New Roman"/>
           <w:sz w:val="28"/>
           <w:szCs w:val="28"/>
-          <w:lang w:val="en-US" w:eastAsia="ru-RU"/>
+          <w:lang w:eastAsia="ru-RU"/>
         </w:rPr>
         <w:t>-</w:t>
       </w:r>
@@ -8694,7 +8760,7 @@
           <w:sz w:val="28"/>
           <w:szCs w:val="28"/>
           <w:vertAlign w:val="subscript"/>
-          <w:lang w:val="en-US" w:eastAsia="ru-RU"/>
+          <w:lang w:eastAsia="ru-RU"/>
         </w:rPr>
         <w:t>10</w:t>
       </w:r>
@@ -8705,7 +8771,7 @@
           <w:rFonts w:cs="Times New Roman"/>
           <w:sz w:val="28"/>
           <w:szCs w:val="28"/>
-          <w:lang w:val="en-US" w:eastAsia="ru-RU"/>
+          <w:lang w:eastAsia="ru-RU"/>
         </w:rPr>
       </w:pPr>
       <w:r>
@@ -8715,7 +8781,25 @@
           <w:szCs w:val="28"/>
           <w:lang w:val="en-US" w:eastAsia="ru-RU"/>
         </w:rPr>
-        <w:t>B = FB</w:t>
+        <w:t>B</w:t>
+      </w:r>
+      <w:r>
+        <w:rPr>
+          <w:rFonts w:cs="Times New Roman"/>
+          <w:sz w:val="28"/>
+          <w:szCs w:val="28"/>
+          <w:lang w:eastAsia="ru-RU"/>
+        </w:rPr>
+        <w:t xml:space="preserve"> = </w:t>
+      </w:r>
+      <w:r>
+        <w:rPr>
+          <w:rFonts w:cs="Times New Roman"/>
+          <w:sz w:val="28"/>
+          <w:szCs w:val="28"/>
+          <w:lang w:val="en-US" w:eastAsia="ru-RU"/>
+        </w:rPr>
+        <w:t>FB</w:t>
       </w:r>
       <w:r>
         <w:rPr>
@@ -8723,7 +8807,7 @@
           <w:sz w:val="28"/>
           <w:szCs w:val="28"/>
           <w:vertAlign w:val="subscript"/>
-          <w:lang w:val="en-US" w:eastAsia="ru-RU"/>
+          <w:lang w:eastAsia="ru-RU"/>
         </w:rPr>
         <w:t>16</w:t>
       </w:r>
@@ -8732,7 +8816,7 @@
           <w:rFonts w:cs="Times New Roman"/>
           <w:sz w:val="28"/>
           <w:szCs w:val="28"/>
-          <w:lang w:val="en-US" w:eastAsia="ru-RU"/>
+          <w:lang w:eastAsia="ru-RU"/>
         </w:rPr>
         <w:t xml:space="preserve"> = 251</w:t>
       </w:r>
@@ -8742,7 +8826,7 @@
           <w:sz w:val="28"/>
           <w:szCs w:val="28"/>
           <w:vertAlign w:val="subscript"/>
-          <w:lang w:val="en-US" w:eastAsia="ru-RU"/>
+          <w:lang w:eastAsia="ru-RU"/>
         </w:rPr>
         <w:t>10</w:t>
       </w:r>
@@ -8763,7 +8847,34 @@
           <w:szCs w:val="28"/>
           <w:lang w:val="en-US" w:eastAsia="ru-RU"/>
         </w:rPr>
-        <w:t>F(x)</w:t>
+        <w:t>F</w:t>
+      </w:r>
+      <w:r>
+        <w:rPr>
+          <w:rFonts w:cs="Times New Roman"/>
+          <w:sz w:val="28"/>
+          <w:szCs w:val="28"/>
+          <w:lang w:eastAsia="ru-RU"/>
+        </w:rPr>
+        <w:t>(</w:t>
+      </w:r>
+      <w:r>
+        <w:rPr>
+          <w:rFonts w:cs="Times New Roman"/>
+          <w:sz w:val="28"/>
+          <w:szCs w:val="28"/>
+          <w:lang w:val="en-US" w:eastAsia="ru-RU"/>
+        </w:rPr>
+        <w:t>x</w:t>
+      </w:r>
+      <w:r>
+        <w:rPr>
+          <w:rFonts w:cs="Times New Roman"/>
+          <w:sz w:val="28"/>
+          <w:szCs w:val="28"/>
+          <w:lang w:eastAsia="ru-RU"/>
+        </w:rPr>
+        <w:t>)</w:t>
       </w:r>
       <w:r>
         <w:rPr>
@@ -8863,7 +8974,16 @@
           <w:szCs w:val="28"/>
           <w:lang w:eastAsia="ru-RU"/>
         </w:rPr>
-        <w:t xml:space="preserve"> (-</w:t>
+        <w:t xml:space="preserve"> (-∞; </w:t>
+      </w:r>
+      <w:r>
+        <w:rPr>
+          <w:rFonts w:cs="Cambria Math"/>
+          <w:sz w:val="28"/>
+          <w:szCs w:val="28"/>
+          <w:lang w:val="en-US" w:eastAsia="ru-RU"/>
+        </w:rPr>
+        <w:t>A</w:t>
       </w:r>
       <w:r>
         <w:rPr>
@@ -8872,7 +8992,16 @@
           <w:szCs w:val="28"/>
           <w:lang w:eastAsia="ru-RU"/>
         </w:rPr>
-        <w:t>∞</w:t>
+        <w:t xml:space="preserve">) </w:t>
+      </w:r>
+      <w:r>
+        <w:rPr>
+          <w:rFonts w:ascii="Cambria Math" w:hAnsi="Cambria Math" w:cs="Cambria Math"/>
+          <w:sz w:val="28"/>
+          <w:szCs w:val="28"/>
+          <w:lang w:eastAsia="ru-RU"/>
+        </w:rPr>
+        <w:t>∪</w:t>
       </w:r>
       <w:r>
         <w:rPr>
@@ -8881,70 +9010,16 @@
           <w:szCs w:val="28"/>
           <w:lang w:eastAsia="ru-RU"/>
         </w:rPr>
-        <w:t xml:space="preserve">; </w:t>
+        <w:t xml:space="preserve"> [0; +∞)</w:t>
       </w:r>
-      <w:r>
-        <w:rPr>
-          <w:rFonts w:cs="Cambria Math"/>
-          <w:sz w:val="28"/>
-          <w:szCs w:val="28"/>
-          <w:lang w:val="en-US" w:eastAsia="ru-RU"/>
-        </w:rPr>
-        <w:t>A</w:t>
-      </w:r>
-      <w:r>
+    </w:p>
+    <w:p>
+      <w:pPr>
         <w:rPr>
           <w:rFonts w:cs="Cambria Math"/>
           <w:sz w:val="28"/>
           <w:szCs w:val="28"/>
           <w:lang w:eastAsia="ru-RU"/>
-        </w:rPr>
-        <w:t xml:space="preserve">) </w:t>
-      </w:r>
-      <w:r>
-        <w:rPr>
-          <w:rFonts w:ascii="Cambria Math" w:hAnsi="Cambria Math" w:cs="Cambria Math"/>
-          <w:sz w:val="28"/>
-          <w:szCs w:val="28"/>
-          <w:lang w:eastAsia="ru-RU"/>
-        </w:rPr>
-        <w:t>∪</w:t>
-      </w:r>
-      <w:r>
-        <w:rPr>
-          <w:rFonts w:cs="Cambria Math"/>
-          <w:sz w:val="28"/>
-          <w:szCs w:val="28"/>
-          <w:lang w:eastAsia="ru-RU"/>
-        </w:rPr>
-        <w:t xml:space="preserve"> [0; +</w:t>
-      </w:r>
-      <w:r>
-        <w:rPr>
-          <w:rFonts w:cs="Cambria Math"/>
-          <w:sz w:val="28"/>
-          <w:szCs w:val="28"/>
-          <w:lang w:eastAsia="ru-RU"/>
-        </w:rPr>
-        <w:t>∞</w:t>
-      </w:r>
-      <w:r>
-        <w:rPr>
-          <w:rFonts w:cs="Cambria Math"/>
-          <w:sz w:val="28"/>
-          <w:szCs w:val="28"/>
-          <w:lang w:eastAsia="ru-RU"/>
-        </w:rPr>
-        <w:t>)</w:t>
-      </w:r>
-    </w:p>
-    <w:p>
-      <w:pPr>
-        <w:rPr>
-          <w:rFonts w:cs="Cambria Math"/>
-          <w:sz w:val="28"/>
-          <w:szCs w:val="28"/>
-          <w:lang w:val="en-US" w:eastAsia="ru-RU"/>
         </w:rPr>
       </w:pPr>
       <w:r>
@@ -9076,6 +9151,7 @@
       <w:r>
         <w:rPr>
           <w:rFonts w:cs="Cambria Math"/>
+          <w:noProof/>
           <w:sz w:val="28"/>
           <w:szCs w:val="28"/>
           <w:lang w:val="en-US" w:eastAsia="ru-RU"/>
@@ -9143,7 +9219,7 @@
           <w:rFonts w:cs="Times New Roman"/>
           <w:sz w:val="28"/>
           <w:szCs w:val="28"/>
-          <w:lang w:val="en-US" w:eastAsia="ru-RU"/>
+          <w:lang w:eastAsia="ru-RU"/>
         </w:rPr>
       </w:pPr>
       <w:r>
@@ -9154,7 +9230,25 @@
           <w:lang w:eastAsia="ru-RU"/>
         </w:rPr>
         <w:lastRenderedPageBreak/>
-        <w:t xml:space="preserve">На промежутке </w:t>
+        <w:t>На промежутке [</w:t>
+      </w:r>
+      <w:r>
+        <w:rPr>
+          <w:rFonts w:cs="Times New Roman"/>
+          <w:sz w:val="28"/>
+          <w:szCs w:val="28"/>
+          <w:lang w:eastAsia="ru-RU"/>
+        </w:rPr>
+        <w:t>-</w:t>
+      </w:r>
+      <w:r>
+        <w:rPr>
+          <w:rFonts w:cs="Times New Roman"/>
+          <w:sz w:val="28"/>
+          <w:szCs w:val="28"/>
+          <w:lang w:eastAsia="ru-RU"/>
+        </w:rPr>
+        <w:t>2822</w:t>
       </w:r>
       <w:r>
         <w:rPr>
@@ -9163,7 +9257,7 @@
           <w:szCs w:val="28"/>
           <w:lang w:eastAsia="ru-RU"/>
         </w:rPr>
-        <w:t>[</w:t>
+        <w:t xml:space="preserve">; 0) функция принимает значение </w:t>
       </w:r>
       <w:r>
         <w:rPr>
@@ -9182,6 +9276,635 @@
           <w:lang w:eastAsia="ru-RU"/>
         </w:rPr>
         <w:t>2822</w:t>
+      </w:r>
+    </w:p>
+    <w:p>
+      <w:pPr>
+        <w:rPr>
+          <w:rFonts w:cs="Times New Roman"/>
+          <w:sz w:val="28"/>
+          <w:szCs w:val="28"/>
+          <w:lang w:eastAsia="ru-RU"/>
+        </w:rPr>
+      </w:pPr>
+      <w:r>
+        <w:rPr>
+          <w:rFonts w:cs="Times New Roman"/>
+          <w:sz w:val="28"/>
+          <w:szCs w:val="28"/>
+          <w:lang w:eastAsia="ru-RU"/>
+        </w:rPr>
+        <w:t>Переполнения не возникает</w:t>
+      </w:r>
+      <w:r>
+        <w:rPr>
+          <w:rFonts w:cs="Times New Roman"/>
+          <w:sz w:val="28"/>
+          <w:szCs w:val="28"/>
+          <w:lang w:eastAsia="ru-RU"/>
+        </w:rPr>
+        <w:t>.</w:t>
+      </w:r>
+    </w:p>
+    <w:p>
+      <w:pPr>
+        <w:rPr>
+          <w:rFonts w:cs="Times New Roman"/>
+          <w:sz w:val="28"/>
+          <w:szCs w:val="28"/>
+          <w:lang w:eastAsia="ru-RU"/>
+        </w:rPr>
+      </w:pPr>
+    </w:p>
+    <w:p>
+      <w:pPr>
+        <w:rPr>
+          <w:rFonts w:cs="Times New Roman"/>
+          <w:sz w:val="28"/>
+          <w:szCs w:val="28"/>
+          <w:lang w:eastAsia="ru-RU"/>
+        </w:rPr>
+      </w:pPr>
+      <w:r>
+        <w:rPr>
+          <w:rFonts w:cs="Times New Roman"/>
+          <w:sz w:val="28"/>
+          <w:szCs w:val="28"/>
+          <w:lang w:val="en-US" w:eastAsia="ru-RU"/>
+        </w:rPr>
+        <w:t>Max</w:t>
+      </w:r>
+      <w:r>
+        <w:rPr>
+          <w:rFonts w:cs="Times New Roman"/>
+          <w:sz w:val="28"/>
+          <w:szCs w:val="28"/>
+          <w:lang w:eastAsia="ru-RU"/>
+        </w:rPr>
+        <w:t>(</w:t>
+      </w:r>
+      <w:r>
+        <w:rPr>
+          <w:rFonts w:cs="Times New Roman"/>
+          <w:sz w:val="28"/>
+          <w:szCs w:val="28"/>
+          <w:lang w:val="en-US" w:eastAsia="ru-RU"/>
+        </w:rPr>
+        <w:t>R</w:t>
+      </w:r>
+      <w:r>
+        <w:rPr>
+          <w:rFonts w:cs="Times New Roman"/>
+          <w:sz w:val="28"/>
+          <w:szCs w:val="28"/>
+          <w:lang w:eastAsia="ru-RU"/>
+        </w:rPr>
+        <w:t>)</w:t>
+      </w:r>
+      <w:r>
+        <w:rPr>
+          <w:rFonts w:cs="Times New Roman"/>
+          <w:sz w:val="28"/>
+          <w:szCs w:val="28"/>
+          <w:lang w:eastAsia="ru-RU"/>
+        </w:rPr>
+        <w:t xml:space="preserve"> = 2</w:t>
+      </w:r>
+      <w:r>
+        <w:rPr>
+          <w:rFonts w:cs="Times New Roman"/>
+          <w:sz w:val="28"/>
+          <w:szCs w:val="28"/>
+          <w:vertAlign w:val="superscript"/>
+          <w:lang w:eastAsia="ru-RU"/>
+        </w:rPr>
+        <w:t>15</w:t>
+      </w:r>
+      <w:r>
+        <w:rPr>
+          <w:rFonts w:cs="Times New Roman"/>
+          <w:sz w:val="28"/>
+          <w:szCs w:val="28"/>
+          <w:lang w:eastAsia="ru-RU"/>
+        </w:rPr>
+        <w:t xml:space="preserve"> – 1</w:t>
+      </w:r>
+      <w:r>
+        <w:rPr>
+          <w:rFonts w:cs="Times New Roman"/>
+          <w:sz w:val="28"/>
+          <w:szCs w:val="28"/>
+          <w:lang w:eastAsia="ru-RU"/>
+        </w:rPr>
+        <w:t xml:space="preserve"> = 32767</w:t>
+      </w:r>
+    </w:p>
+    <w:p>
+      <w:pPr>
+        <w:rPr>
+          <w:rFonts w:cs="Times New Roman"/>
+          <w:sz w:val="28"/>
+          <w:szCs w:val="28"/>
+          <w:lang w:eastAsia="ru-RU"/>
+        </w:rPr>
+      </w:pPr>
+      <w:r>
+        <w:rPr>
+          <w:rFonts w:cs="Times New Roman"/>
+          <w:sz w:val="28"/>
+          <w:szCs w:val="28"/>
+          <w:lang w:val="en-US" w:eastAsia="ru-RU"/>
+        </w:rPr>
+        <w:t>Min</w:t>
+      </w:r>
+      <w:r>
+        <w:rPr>
+          <w:rFonts w:cs="Times New Roman"/>
+          <w:sz w:val="28"/>
+          <w:szCs w:val="28"/>
+          <w:lang w:eastAsia="ru-RU"/>
+        </w:rPr>
+        <w:t>(</w:t>
+      </w:r>
+      <w:r>
+        <w:rPr>
+          <w:rFonts w:cs="Times New Roman"/>
+          <w:sz w:val="28"/>
+          <w:szCs w:val="28"/>
+          <w:lang w:val="en-US" w:eastAsia="ru-RU"/>
+        </w:rPr>
+        <w:t>R</w:t>
+      </w:r>
+      <w:r>
+        <w:rPr>
+          <w:rFonts w:cs="Times New Roman"/>
+          <w:sz w:val="28"/>
+          <w:szCs w:val="28"/>
+          <w:lang w:eastAsia="ru-RU"/>
+        </w:rPr>
+        <w:t>)</w:t>
+      </w:r>
+      <w:r>
+        <w:rPr>
+          <w:rFonts w:cs="Times New Roman"/>
+          <w:sz w:val="28"/>
+          <w:szCs w:val="28"/>
+          <w:lang w:eastAsia="ru-RU"/>
+        </w:rPr>
+        <w:t xml:space="preserve"> = -</w:t>
+      </w:r>
+      <w:r>
+        <w:rPr>
+          <w:rFonts w:cs="Times New Roman"/>
+          <w:sz w:val="28"/>
+          <w:szCs w:val="28"/>
+          <w:lang w:eastAsia="ru-RU"/>
+        </w:rPr>
+        <w:t>2</w:t>
+      </w:r>
+      <w:r>
+        <w:rPr>
+          <w:rFonts w:cs="Times New Roman"/>
+          <w:sz w:val="28"/>
+          <w:szCs w:val="28"/>
+          <w:vertAlign w:val="superscript"/>
+          <w:lang w:eastAsia="ru-RU"/>
+        </w:rPr>
+        <w:t>15</w:t>
+      </w:r>
+      <w:r>
+        <w:rPr>
+          <w:rFonts w:cs="Times New Roman"/>
+          <w:sz w:val="28"/>
+          <w:szCs w:val="28"/>
+          <w:lang w:eastAsia="ru-RU"/>
+        </w:rPr>
+        <w:t xml:space="preserve"> = -32768</w:t>
+      </w:r>
+    </w:p>
+    <w:p>
+      <w:pPr>
+        <w:rPr>
+          <w:rFonts w:cs="Times New Roman"/>
+          <w:sz w:val="28"/>
+          <w:szCs w:val="28"/>
+          <w:lang w:eastAsia="ru-RU"/>
+        </w:rPr>
+      </w:pPr>
+      <w:r>
+        <w:rPr>
+          <w:rFonts w:cs="Times New Roman"/>
+          <w:sz w:val="28"/>
+          <w:szCs w:val="28"/>
+          <w:lang w:eastAsia="ru-RU"/>
+        </w:rPr>
+        <w:t xml:space="preserve">Тогда значение </w:t>
+      </w:r>
+      <w:r>
+        <w:rPr>
+          <w:rFonts w:cs="Times New Roman"/>
+          <w:sz w:val="28"/>
+          <w:szCs w:val="28"/>
+          <w:lang w:val="en-US" w:eastAsia="ru-RU"/>
+        </w:rPr>
+        <w:t>F</w:t>
+      </w:r>
+      <w:r>
+        <w:rPr>
+          <w:rFonts w:cs="Times New Roman"/>
+          <w:sz w:val="28"/>
+          <w:szCs w:val="28"/>
+          <w:lang w:eastAsia="ru-RU"/>
+        </w:rPr>
+        <w:t>(</w:t>
+      </w:r>
+      <w:r>
+        <w:rPr>
+          <w:rFonts w:cs="Times New Roman"/>
+          <w:sz w:val="28"/>
+          <w:szCs w:val="28"/>
+          <w:lang w:val="en-US" w:eastAsia="ru-RU"/>
+        </w:rPr>
+        <w:t>x</w:t>
+      </w:r>
+      <w:r>
+        <w:rPr>
+          <w:rFonts w:cs="Times New Roman"/>
+          <w:sz w:val="28"/>
+          <w:szCs w:val="28"/>
+          <w:lang w:eastAsia="ru-RU"/>
+        </w:rPr>
+        <w:t>)</w:t>
+      </w:r>
+      <w:r>
+        <w:rPr>
+          <w:rFonts w:cs="Times New Roman"/>
+          <w:sz w:val="28"/>
+          <w:szCs w:val="28"/>
+          <w:lang w:eastAsia="ru-RU"/>
+        </w:rPr>
+        <w:t xml:space="preserve"> не должно превышать </w:t>
+      </w:r>
+      <w:r>
+        <w:rPr>
+          <w:rFonts w:cs="Times New Roman"/>
+          <w:sz w:val="28"/>
+          <w:szCs w:val="28"/>
+          <w:lang w:eastAsia="ru-RU"/>
+        </w:rPr>
+        <w:t>(32767 – 1) / 3 = 10922</w:t>
+      </w:r>
+      <w:r>
+        <w:rPr>
+          <w:rFonts w:cs="Times New Roman"/>
+          <w:sz w:val="28"/>
+          <w:szCs w:val="28"/>
+          <w:lang w:eastAsia="ru-RU"/>
+        </w:rPr>
+        <w:t xml:space="preserve"> по модулю</w:t>
+      </w:r>
+    </w:p>
+    <w:p>
+      <w:pPr>
+        <w:tabs>
+          <w:tab w:val="center" w:pos="4677"/>
+        </w:tabs>
+        <w:rPr>
+          <w:rFonts w:cs="Times New Roman"/>
+          <w:sz w:val="28"/>
+          <w:szCs w:val="28"/>
+          <w:lang w:val="en-US" w:eastAsia="ru-RU"/>
+        </w:rPr>
+      </w:pPr>
+      <w:r>
+        <w:rPr>
+          <w:rFonts w:cs="Times New Roman"/>
+          <w:sz w:val="28"/>
+          <w:szCs w:val="28"/>
+          <w:lang w:val="en-US" w:eastAsia="ru-RU"/>
+        </w:rPr>
+        <w:t>Max(</w:t>
+      </w:r>
+      <w:r>
+        <w:rPr>
+          <w:rFonts w:cs="Times New Roman"/>
+          <w:sz w:val="28"/>
+          <w:szCs w:val="28"/>
+          <w:lang w:val="en-US" w:eastAsia="ru-RU"/>
+        </w:rPr>
+        <w:t>x</w:t>
+      </w:r>
+      <w:r>
+        <w:rPr>
+          <w:rFonts w:cs="Times New Roman"/>
+          <w:sz w:val="28"/>
+          <w:szCs w:val="28"/>
+          <w:lang w:val="en-US" w:eastAsia="ru-RU"/>
+        </w:rPr>
+        <w:t>)</w:t>
+      </w:r>
+      <w:r>
+        <w:rPr>
+          <w:rFonts w:cs="Times New Roman"/>
+          <w:sz w:val="28"/>
+          <w:szCs w:val="28"/>
+          <w:lang w:val="en-US" w:eastAsia="ru-RU"/>
+        </w:rPr>
+        <w:t xml:space="preserve"> = (10922 </w:t>
+      </w:r>
+      <w:r>
+        <w:rPr>
+          <w:rFonts w:cs="Times New Roman"/>
+          <w:sz w:val="28"/>
+          <w:szCs w:val="28"/>
+          <w:lang w:val="en-US" w:eastAsia="ru-RU"/>
+        </w:rPr>
+        <w:t>-</w:t>
+      </w:r>
+      <w:r>
+        <w:rPr>
+          <w:rFonts w:cs="Times New Roman"/>
+          <w:sz w:val="28"/>
+          <w:szCs w:val="28"/>
+          <w:lang w:val="en-US" w:eastAsia="ru-RU"/>
+        </w:rPr>
+        <w:t xml:space="preserve"> 251) / 2 = </w:t>
+      </w:r>
+      <w:r>
+        <w:rPr>
+          <w:rFonts w:cs="Times New Roman"/>
+          <w:sz w:val="28"/>
+          <w:szCs w:val="28"/>
+          <w:lang w:val="en-US" w:eastAsia="ru-RU"/>
+        </w:rPr>
+        <w:t>5</w:t>
+      </w:r>
+      <w:r>
+        <w:rPr>
+          <w:rFonts w:cs="Times New Roman"/>
+          <w:sz w:val="28"/>
+          <w:szCs w:val="28"/>
+          <w:lang w:val="en-US" w:eastAsia="ru-RU"/>
+        </w:rPr>
+        <w:t>335</w:t>
+      </w:r>
+      <w:r>
+        <w:rPr>
+          <w:rFonts w:cs="Times New Roman"/>
+          <w:sz w:val="28"/>
+          <w:szCs w:val="28"/>
+          <w:lang w:val="en-US" w:eastAsia="ru-RU"/>
+        </w:rPr>
+        <w:t xml:space="preserve">.5 -&gt; </w:t>
+      </w:r>
+      <w:r>
+        <w:rPr>
+          <w:rFonts w:cs="Times New Roman"/>
+          <w:sz w:val="28"/>
+          <w:szCs w:val="28"/>
+          <w:lang w:val="en-US" w:eastAsia="ru-RU"/>
+        </w:rPr>
+        <w:t>Max(x) = 5335</w:t>
+      </w:r>
+    </w:p>
+    <w:p>
+      <w:pPr>
+        <w:rPr>
+          <w:rFonts w:cs="Times New Roman"/>
+          <w:sz w:val="28"/>
+          <w:szCs w:val="28"/>
+          <w:lang w:val="en-US" w:eastAsia="ru-RU"/>
+        </w:rPr>
+      </w:pPr>
+      <w:r>
+        <w:rPr>
+          <w:rFonts w:cs="Times New Roman"/>
+          <w:sz w:val="28"/>
+          <w:szCs w:val="28"/>
+          <w:lang w:val="en-US" w:eastAsia="ru-RU"/>
+        </w:rPr>
+        <w:t>Min(</w:t>
+      </w:r>
+      <w:r>
+        <w:rPr>
+          <w:rFonts w:cs="Times New Roman"/>
+          <w:sz w:val="28"/>
+          <w:szCs w:val="28"/>
+          <w:lang w:val="en-US" w:eastAsia="ru-RU"/>
+        </w:rPr>
+        <w:t>x</w:t>
+      </w:r>
+      <w:r>
+        <w:rPr>
+          <w:rFonts w:cs="Times New Roman"/>
+          <w:sz w:val="28"/>
+          <w:szCs w:val="28"/>
+          <w:lang w:val="en-US" w:eastAsia="ru-RU"/>
+        </w:rPr>
+        <w:t xml:space="preserve">) = </w:t>
+      </w:r>
+      <w:r>
+        <w:rPr>
+          <w:rFonts w:cs="Times New Roman"/>
+          <w:sz w:val="28"/>
+          <w:szCs w:val="28"/>
+          <w:lang w:val="en-US" w:eastAsia="ru-RU"/>
+        </w:rPr>
+        <w:t xml:space="preserve"> </w:t>
+      </w:r>
+      <w:r>
+        <w:rPr>
+          <w:rFonts w:cs="Times New Roman"/>
+          <w:sz w:val="28"/>
+          <w:szCs w:val="28"/>
+          <w:lang w:val="en-US" w:eastAsia="ru-RU"/>
+        </w:rPr>
+        <w:t>(-10922 - 251) / 2 = -5586.5 -&gt; Min(x) = -5586</w:t>
+      </w:r>
+    </w:p>
+    <w:p>
+      <w:pPr>
+        <w:rPr>
+          <w:rFonts w:cs="Times New Roman"/>
+          <w:sz w:val="28"/>
+          <w:szCs w:val="28"/>
+          <w:lang w:eastAsia="ru-RU"/>
+        </w:rPr>
+      </w:pPr>
+      <w:r>
+        <w:rPr>
+          <w:rFonts w:cs="Times New Roman"/>
+          <w:sz w:val="28"/>
+          <w:szCs w:val="28"/>
+          <w:lang w:eastAsia="ru-RU"/>
+        </w:rPr>
+        <w:t>При вышеуказанных значениях аргумента значение R не переполнится, но из-за того, что числа целые</w:t>
+      </w:r>
+      <w:r>
+        <w:rPr>
+          <w:rFonts w:cs="Times New Roman"/>
+          <w:sz w:val="28"/>
+          <w:szCs w:val="28"/>
+          <w:lang w:eastAsia="ru-RU"/>
+        </w:rPr>
+        <w:t>:</w:t>
+      </w:r>
+    </w:p>
+    <w:p>
+      <w:pPr>
+        <w:rPr>
+          <w:rFonts w:cs="Times New Roman"/>
+          <w:sz w:val="28"/>
+          <w:szCs w:val="28"/>
+          <w:lang w:eastAsia="ru-RU"/>
+        </w:rPr>
+      </w:pPr>
+      <w:r>
+        <w:rPr>
+          <w:rFonts w:cs="Times New Roman"/>
+          <w:sz w:val="28"/>
+          <w:szCs w:val="28"/>
+          <w:lang w:val="en-US" w:eastAsia="ru-RU"/>
+        </w:rPr>
+        <w:t>R</w:t>
+      </w:r>
+      <w:r>
+        <w:rPr>
+          <w:rFonts w:cs="Times New Roman"/>
+          <w:sz w:val="28"/>
+          <w:szCs w:val="28"/>
+          <w:lang w:eastAsia="ru-RU"/>
+        </w:rPr>
+        <w:t xml:space="preserve"> </w:t>
+      </w:r>
+      <w:r>
+        <w:rPr>
+          <w:rFonts w:cs="Times New Roman"/>
+          <w:sz w:val="28"/>
+          <w:szCs w:val="28"/>
+          <w:lang w:eastAsia="ru-RU"/>
+        </w:rPr>
+        <w:t>≥</w:t>
+      </w:r>
+      <w:r>
+        <w:rPr>
+          <w:rFonts w:cs="Times New Roman"/>
+          <w:sz w:val="28"/>
+          <w:szCs w:val="28"/>
+          <w:lang w:eastAsia="ru-RU"/>
+        </w:rPr>
+        <w:t xml:space="preserve"> (-5586 * 2 + 251) * 3 = -32763</w:t>
+      </w:r>
+    </w:p>
+    <w:p>
+      <w:pPr>
+        <w:rPr>
+          <w:rFonts w:cs="Times New Roman"/>
+          <w:sz w:val="28"/>
+          <w:szCs w:val="28"/>
+          <w:lang w:eastAsia="ru-RU"/>
+        </w:rPr>
+      </w:pPr>
+      <w:r>
+        <w:rPr>
+          <w:rFonts w:cs="Times New Roman"/>
+          <w:sz w:val="28"/>
+          <w:szCs w:val="28"/>
+          <w:lang w:val="en-US" w:eastAsia="ru-RU"/>
+        </w:rPr>
+        <w:t>R</w:t>
+      </w:r>
+      <w:r>
+        <w:rPr>
+          <w:rFonts w:cs="Times New Roman"/>
+          <w:sz w:val="28"/>
+          <w:szCs w:val="28"/>
+          <w:lang w:eastAsia="ru-RU"/>
+        </w:rPr>
+        <w:t xml:space="preserve"> </w:t>
+      </w:r>
+      <w:r>
+        <w:rPr>
+          <w:rFonts w:cs="Times New Roman"/>
+          <w:sz w:val="28"/>
+          <w:szCs w:val="28"/>
+          <w:lang w:eastAsia="ru-RU"/>
+        </w:rPr>
+        <w:t>≤</w:t>
+      </w:r>
+      <w:r>
+        <w:rPr>
+          <w:rFonts w:cs="Times New Roman"/>
+          <w:sz w:val="28"/>
+          <w:szCs w:val="28"/>
+          <w:lang w:eastAsia="ru-RU"/>
+        </w:rPr>
+        <w:t xml:space="preserve"> (5335 * 2 + 251) * 3 = </w:t>
+      </w:r>
+      <w:r>
+        <w:rPr>
+          <w:rFonts w:cs="Times New Roman"/>
+          <w:sz w:val="28"/>
+          <w:szCs w:val="28"/>
+          <w:lang w:eastAsia="ru-RU"/>
+        </w:rPr>
+        <w:t>32763</w:t>
+      </w:r>
+    </w:p>
+    <w:p>
+      <w:pPr>
+        <w:rPr>
+          <w:rFonts w:cs="Times New Roman"/>
+          <w:sz w:val="28"/>
+          <w:szCs w:val="28"/>
+          <w:lang w:eastAsia="ru-RU"/>
+        </w:rPr>
+      </w:pPr>
+      <w:r>
+        <w:rPr>
+          <w:rFonts w:cs="Times New Roman"/>
+          <w:sz w:val="28"/>
+          <w:szCs w:val="28"/>
+          <w:lang w:eastAsia="ru-RU"/>
+        </w:rPr>
+        <w:t>ОДЗ:</w:t>
+      </w:r>
+    </w:p>
+    <w:p>
+      <w:pPr>
+        <w:rPr>
+          <w:rFonts w:cs="Times New Roman"/>
+          <w:sz w:val="28"/>
+          <w:szCs w:val="28"/>
+          <w:lang w:eastAsia="ru-RU"/>
+        </w:rPr>
+      </w:pPr>
+      <w:r>
+        <w:rPr>
+          <w:rFonts w:cs="Times New Roman"/>
+          <w:sz w:val="28"/>
+          <w:szCs w:val="28"/>
+          <w:lang w:val="en-US" w:eastAsia="ru-RU"/>
+        </w:rPr>
+        <w:t>R</w:t>
+      </w:r>
+      <w:r>
+        <w:rPr>
+          <w:rFonts w:cs="Times New Roman"/>
+          <w:sz w:val="28"/>
+          <w:szCs w:val="28"/>
+          <w:lang w:eastAsia="ru-RU"/>
+        </w:rPr>
+        <w:t xml:space="preserve"> </w:t>
+      </w:r>
+      <w:r>
+        <w:rPr>
+          <w:rFonts w:ascii="Cambria Math" w:hAnsi="Cambria Math" w:cs="Cambria Math"/>
+          <w:sz w:val="28"/>
+          <w:szCs w:val="28"/>
+          <w:lang w:eastAsia="ru-RU"/>
+        </w:rPr>
+        <w:t>∈</w:t>
       </w:r>
       <w:r>
         <w:rPr>
@@ -9190,16 +9913,35 @@
           <w:szCs w:val="28"/>
           <w:lang w:eastAsia="ru-RU"/>
         </w:rPr>
-        <w:t>; 0)</w:t>
+        <w:t xml:space="preserve"> [</w:t>
       </w:r>
       <w:r>
+        <w:rPr>
+          <w:rFonts w:cs="Times New Roman"/>
+          <w:sz w:val="28"/>
+          <w:szCs w:val="28"/>
+          <w:lang w:eastAsia="ru-RU"/>
+        </w:rPr>
+        <w:t>-32763; 32763]</w:t>
+      </w:r>
+    </w:p>
+    <w:p>
+      <w:pPr>
         <w:rPr>
           <w:rFonts w:cs="Cambria Math"/>
           <w:sz w:val="28"/>
           <w:szCs w:val="28"/>
           <w:lang w:eastAsia="ru-RU"/>
         </w:rPr>
-        <w:t xml:space="preserve"> функция принимает значение </w:t>
+      </w:pPr>
+      <w:r>
+        <w:rPr>
+          <w:rFonts w:cs="Times New Roman"/>
+          <w:sz w:val="28"/>
+          <w:szCs w:val="28"/>
+          <w:lang w:val="en-US" w:eastAsia="ru-RU"/>
+        </w:rPr>
+        <w:t>X</w:t>
       </w:r>
       <w:r>
         <w:rPr>
@@ -9208,7 +9950,16 @@
           <w:szCs w:val="28"/>
           <w:lang w:eastAsia="ru-RU"/>
         </w:rPr>
-        <w:t>-</w:t>
+        <w:t xml:space="preserve">, </w:t>
+      </w:r>
+      <w:r>
+        <w:rPr>
+          <w:rFonts w:cs="Times New Roman"/>
+          <w:sz w:val="28"/>
+          <w:szCs w:val="28"/>
+          <w:lang w:val="en-US" w:eastAsia="ru-RU"/>
+        </w:rPr>
+        <w:t>Y</w:t>
       </w:r>
       <w:r>
         <w:rPr>
@@ -9217,600 +9968,7 @@
           <w:szCs w:val="28"/>
           <w:lang w:eastAsia="ru-RU"/>
         </w:rPr>
-        <w:t>2822</w:t>
-      </w:r>
-    </w:p>
-    <w:p>
-      <w:pPr>
-        <w:rPr>
-          <w:rFonts w:cs="Times New Roman"/>
-          <w:sz w:val="28"/>
-          <w:szCs w:val="28"/>
-          <w:lang w:eastAsia="ru-RU"/>
-        </w:rPr>
-      </w:pPr>
-      <w:r>
-        <w:rPr>
-          <w:rFonts w:cs="Times New Roman"/>
-          <w:sz w:val="28"/>
-          <w:szCs w:val="28"/>
-          <w:lang w:eastAsia="ru-RU"/>
-        </w:rPr>
-        <w:t>Переполнения не возникает</w:t>
-      </w:r>
-      <w:r>
-        <w:rPr>
-          <w:rFonts w:cs="Times New Roman"/>
-          <w:sz w:val="28"/>
-          <w:szCs w:val="28"/>
-          <w:lang w:eastAsia="ru-RU"/>
-        </w:rPr>
-        <w:t>.</w:t>
-      </w:r>
-    </w:p>
-    <w:p>
-      <w:pPr>
-        <w:rPr>
-          <w:rFonts w:cs="Times New Roman"/>
-          <w:sz w:val="28"/>
-          <w:szCs w:val="28"/>
-          <w:lang w:eastAsia="ru-RU"/>
-        </w:rPr>
-      </w:pPr>
-    </w:p>
-    <w:p>
-      <w:pPr>
-        <w:rPr>
-          <w:rFonts w:cs="Times New Roman"/>
-          <w:sz w:val="28"/>
-          <w:szCs w:val="28"/>
-          <w:lang w:val="en-US" w:eastAsia="ru-RU"/>
-        </w:rPr>
-      </w:pPr>
-      <w:r>
-        <w:rPr>
-          <w:rFonts w:cs="Times New Roman"/>
-          <w:sz w:val="28"/>
-          <w:szCs w:val="28"/>
-          <w:lang w:val="en-US" w:eastAsia="ru-RU"/>
-        </w:rPr>
-        <w:t>Max(</w:t>
-      </w:r>
-      <w:r>
-        <w:rPr>
-          <w:rFonts w:cs="Times New Roman"/>
-          <w:sz w:val="28"/>
-          <w:szCs w:val="28"/>
-          <w:lang w:val="en-US" w:eastAsia="ru-RU"/>
-        </w:rPr>
-        <w:t>R</w:t>
-      </w:r>
-      <w:r>
-        <w:rPr>
-          <w:rFonts w:cs="Times New Roman"/>
-          <w:sz w:val="28"/>
-          <w:szCs w:val="28"/>
-          <w:lang w:val="en-US" w:eastAsia="ru-RU"/>
-        </w:rPr>
-        <w:t>)</w:t>
-      </w:r>
-      <w:r>
-        <w:rPr>
-          <w:rFonts w:cs="Times New Roman"/>
-          <w:sz w:val="28"/>
-          <w:szCs w:val="28"/>
-          <w:lang w:eastAsia="ru-RU"/>
-        </w:rPr>
-        <w:t xml:space="preserve"> = 2</w:t>
-      </w:r>
-      <w:r>
-        <w:rPr>
-          <w:rFonts w:cs="Times New Roman"/>
-          <w:sz w:val="28"/>
-          <w:szCs w:val="28"/>
-          <w:vertAlign w:val="superscript"/>
-          <w:lang w:eastAsia="ru-RU"/>
-        </w:rPr>
-        <w:t>15</w:t>
-      </w:r>
-      <w:r>
-        <w:rPr>
-          <w:rFonts w:cs="Times New Roman"/>
-          <w:sz w:val="28"/>
-          <w:szCs w:val="28"/>
-          <w:lang w:eastAsia="ru-RU"/>
-        </w:rPr>
-        <w:t xml:space="preserve"> – 1</w:t>
-      </w:r>
-      <w:r>
-        <w:rPr>
-          <w:rFonts w:cs="Times New Roman"/>
-          <w:sz w:val="28"/>
-          <w:szCs w:val="28"/>
-          <w:lang w:val="en-US" w:eastAsia="ru-RU"/>
-        </w:rPr>
-        <w:t xml:space="preserve"> = 32767</w:t>
-      </w:r>
-    </w:p>
-    <w:p>
-      <w:pPr>
-        <w:rPr>
-          <w:rFonts w:cs="Times New Roman"/>
-          <w:sz w:val="28"/>
-          <w:szCs w:val="28"/>
-          <w:lang w:val="en-US" w:eastAsia="ru-RU"/>
-        </w:rPr>
-      </w:pPr>
-      <w:r>
-        <w:rPr>
-          <w:rFonts w:cs="Times New Roman"/>
-          <w:sz w:val="28"/>
-          <w:szCs w:val="28"/>
-          <w:lang w:val="en-US" w:eastAsia="ru-RU"/>
-        </w:rPr>
-        <w:t>Min(</w:t>
-      </w:r>
-      <w:r>
-        <w:rPr>
-          <w:rFonts w:cs="Times New Roman"/>
-          <w:sz w:val="28"/>
-          <w:szCs w:val="28"/>
-          <w:lang w:val="en-US" w:eastAsia="ru-RU"/>
-        </w:rPr>
-        <w:t>R</w:t>
-      </w:r>
-      <w:r>
-        <w:rPr>
-          <w:rFonts w:cs="Times New Roman"/>
-          <w:sz w:val="28"/>
-          <w:szCs w:val="28"/>
-          <w:lang w:val="en-US" w:eastAsia="ru-RU"/>
-        </w:rPr>
-        <w:t>)</w:t>
-      </w:r>
-      <w:r>
-        <w:rPr>
-          <w:rFonts w:cs="Times New Roman"/>
-          <w:sz w:val="28"/>
-          <w:szCs w:val="28"/>
-          <w:lang w:eastAsia="ru-RU"/>
-        </w:rPr>
-        <w:t xml:space="preserve"> = -</w:t>
-      </w:r>
-      <w:r>
-        <w:rPr>
-          <w:rFonts w:cs="Times New Roman"/>
-          <w:sz w:val="28"/>
-          <w:szCs w:val="28"/>
-          <w:lang w:eastAsia="ru-RU"/>
-        </w:rPr>
-        <w:t>2</w:t>
-      </w:r>
-      <w:r>
-        <w:rPr>
-          <w:rFonts w:cs="Times New Roman"/>
-          <w:sz w:val="28"/>
-          <w:szCs w:val="28"/>
-          <w:vertAlign w:val="superscript"/>
-          <w:lang w:eastAsia="ru-RU"/>
-        </w:rPr>
-        <w:t>15</w:t>
-      </w:r>
-      <w:r>
-        <w:rPr>
-          <w:rFonts w:cs="Times New Roman"/>
-          <w:sz w:val="28"/>
-          <w:szCs w:val="28"/>
-          <w:lang w:val="en-US" w:eastAsia="ru-RU"/>
-        </w:rPr>
-        <w:t xml:space="preserve"> = -32768</w:t>
-      </w:r>
-    </w:p>
-    <w:p>
-      <w:pPr>
-        <w:rPr>
-          <w:rFonts w:cs="Times New Roman"/>
-          <w:sz w:val="28"/>
-          <w:szCs w:val="28"/>
-          <w:lang w:eastAsia="ru-RU"/>
-        </w:rPr>
-      </w:pPr>
-      <w:r>
-        <w:rPr>
-          <w:rFonts w:cs="Times New Roman"/>
-          <w:sz w:val="28"/>
-          <w:szCs w:val="28"/>
-          <w:lang w:eastAsia="ru-RU"/>
-        </w:rPr>
-        <w:t xml:space="preserve">Тогда значение </w:t>
-      </w:r>
-      <w:r>
-        <w:rPr>
-          <w:rFonts w:cs="Times New Roman"/>
-          <w:sz w:val="28"/>
-          <w:szCs w:val="28"/>
-          <w:lang w:val="en-US" w:eastAsia="ru-RU"/>
-        </w:rPr>
-        <w:t>F</w:t>
-      </w:r>
-      <w:r>
-        <w:rPr>
-          <w:rFonts w:cs="Times New Roman"/>
-          <w:sz w:val="28"/>
-          <w:szCs w:val="28"/>
-          <w:lang w:eastAsia="ru-RU"/>
-        </w:rPr>
-        <w:t>(</w:t>
-      </w:r>
-      <w:r>
-        <w:rPr>
-          <w:rFonts w:cs="Times New Roman"/>
-          <w:sz w:val="28"/>
-          <w:szCs w:val="28"/>
-          <w:lang w:val="en-US" w:eastAsia="ru-RU"/>
-        </w:rPr>
-        <w:t>x</w:t>
-      </w:r>
-      <w:r>
-        <w:rPr>
-          <w:rFonts w:cs="Times New Roman"/>
-          <w:sz w:val="28"/>
-          <w:szCs w:val="28"/>
-          <w:lang w:eastAsia="ru-RU"/>
-        </w:rPr>
-        <w:t>)</w:t>
-      </w:r>
-      <w:r>
-        <w:rPr>
-          <w:rFonts w:cs="Times New Roman"/>
-          <w:sz w:val="28"/>
-          <w:szCs w:val="28"/>
-          <w:lang w:eastAsia="ru-RU"/>
-        </w:rPr>
-        <w:t xml:space="preserve"> не должно превышать </w:t>
-      </w:r>
-      <w:r>
-        <w:rPr>
-          <w:rFonts w:cs="Times New Roman"/>
-          <w:sz w:val="28"/>
-          <w:szCs w:val="28"/>
-          <w:lang w:eastAsia="ru-RU"/>
-        </w:rPr>
-        <w:t>(32767 – 1) / 3 = 10922</w:t>
-      </w:r>
-      <w:r>
-        <w:rPr>
-          <w:rFonts w:cs="Times New Roman"/>
-          <w:sz w:val="28"/>
-          <w:szCs w:val="28"/>
-          <w:lang w:eastAsia="ru-RU"/>
-        </w:rPr>
-        <w:t xml:space="preserve"> по модулю</w:t>
-      </w:r>
-    </w:p>
-    <w:p>
-      <w:pPr>
-        <w:tabs>
-          <w:tab w:val="center" w:pos="4677"/>
-        </w:tabs>
-        <w:rPr>
-          <w:rFonts w:cs="Times New Roman"/>
-          <w:sz w:val="28"/>
-          <w:szCs w:val="28"/>
-          <w:lang w:val="en-US" w:eastAsia="ru-RU"/>
-        </w:rPr>
-      </w:pPr>
-      <w:r>
-        <w:rPr>
-          <w:rFonts w:cs="Times New Roman"/>
-          <w:sz w:val="28"/>
-          <w:szCs w:val="28"/>
-          <w:lang w:val="en-US" w:eastAsia="ru-RU"/>
-        </w:rPr>
-        <w:t>Max(</w:t>
-      </w:r>
-      <w:r>
-        <w:rPr>
-          <w:rFonts w:cs="Times New Roman"/>
-          <w:sz w:val="28"/>
-          <w:szCs w:val="28"/>
-          <w:lang w:val="en-US" w:eastAsia="ru-RU"/>
-        </w:rPr>
-        <w:t>x</w:t>
-      </w:r>
-      <w:r>
-        <w:rPr>
-          <w:rFonts w:cs="Times New Roman"/>
-          <w:sz w:val="28"/>
-          <w:szCs w:val="28"/>
-          <w:lang w:val="en-US" w:eastAsia="ru-RU"/>
-        </w:rPr>
-        <w:t>)</w:t>
-      </w:r>
-      <w:r>
-        <w:rPr>
-          <w:rFonts w:cs="Times New Roman"/>
-          <w:sz w:val="28"/>
-          <w:szCs w:val="28"/>
-          <w:lang w:val="en-US" w:eastAsia="ru-RU"/>
-        </w:rPr>
-        <w:t xml:space="preserve"> = (</w:t>
-      </w:r>
-      <w:r>
-        <w:rPr>
-          <w:rFonts w:cs="Times New Roman"/>
-          <w:sz w:val="28"/>
-          <w:szCs w:val="28"/>
-          <w:lang w:val="en-US" w:eastAsia="ru-RU"/>
-        </w:rPr>
-        <w:t>10922</w:t>
-      </w:r>
-      <w:r>
-        <w:rPr>
-          <w:rFonts w:cs="Times New Roman"/>
-          <w:sz w:val="28"/>
-          <w:szCs w:val="28"/>
-          <w:lang w:val="en-US" w:eastAsia="ru-RU"/>
-        </w:rPr>
         <w:t xml:space="preserve"> </w:t>
-      </w:r>
-      <w:r>
-        <w:rPr>
-          <w:rFonts w:cs="Times New Roman"/>
-          <w:sz w:val="28"/>
-          <w:szCs w:val="28"/>
-          <w:lang w:val="en-US" w:eastAsia="ru-RU"/>
-        </w:rPr>
-        <w:t>-</w:t>
-      </w:r>
-      <w:r>
-        <w:rPr>
-          <w:rFonts w:cs="Times New Roman"/>
-          <w:sz w:val="28"/>
-          <w:szCs w:val="28"/>
-          <w:lang w:val="en-US" w:eastAsia="ru-RU"/>
-        </w:rPr>
-        <w:t xml:space="preserve"> 251) / 2 = </w:t>
-      </w:r>
-      <w:r>
-        <w:rPr>
-          <w:rFonts w:cs="Times New Roman"/>
-          <w:sz w:val="28"/>
-          <w:szCs w:val="28"/>
-          <w:lang w:val="en-US" w:eastAsia="ru-RU"/>
-        </w:rPr>
-        <w:t>5</w:t>
-      </w:r>
-      <w:r>
-        <w:rPr>
-          <w:rFonts w:cs="Times New Roman"/>
-          <w:sz w:val="28"/>
-          <w:szCs w:val="28"/>
-          <w:lang w:val="en-US" w:eastAsia="ru-RU"/>
-        </w:rPr>
-        <w:t>335</w:t>
-      </w:r>
-      <w:r>
-        <w:rPr>
-          <w:rFonts w:cs="Times New Roman"/>
-          <w:sz w:val="28"/>
-          <w:szCs w:val="28"/>
-          <w:lang w:val="en-US" w:eastAsia="ru-RU"/>
-        </w:rPr>
-        <w:t xml:space="preserve">.5 -&gt; </w:t>
-      </w:r>
-      <w:r>
-        <w:rPr>
-          <w:rFonts w:cs="Times New Roman"/>
-          <w:sz w:val="28"/>
-          <w:szCs w:val="28"/>
-          <w:lang w:val="en-US" w:eastAsia="ru-RU"/>
-        </w:rPr>
-        <w:t>Max(x) = 5335</w:t>
-      </w:r>
-    </w:p>
-    <w:p>
-      <w:pPr>
-        <w:rPr>
-          <w:rFonts w:cs="Times New Roman"/>
-          <w:sz w:val="28"/>
-          <w:szCs w:val="28"/>
-          <w:lang w:val="en-US" w:eastAsia="ru-RU"/>
-        </w:rPr>
-      </w:pPr>
-      <w:r>
-        <w:rPr>
-          <w:rFonts w:cs="Times New Roman"/>
-          <w:sz w:val="28"/>
-          <w:szCs w:val="28"/>
-          <w:lang w:val="en-US" w:eastAsia="ru-RU"/>
-        </w:rPr>
-        <w:t>Min(</w:t>
-      </w:r>
-      <w:r>
-        <w:rPr>
-          <w:rFonts w:cs="Times New Roman"/>
-          <w:sz w:val="28"/>
-          <w:szCs w:val="28"/>
-          <w:lang w:val="en-US" w:eastAsia="ru-RU"/>
-        </w:rPr>
-        <w:t>x</w:t>
-      </w:r>
-      <w:r>
-        <w:rPr>
-          <w:rFonts w:cs="Times New Roman"/>
-          <w:sz w:val="28"/>
-          <w:szCs w:val="28"/>
-          <w:lang w:val="en-US" w:eastAsia="ru-RU"/>
-        </w:rPr>
-        <w:t xml:space="preserve">) = </w:t>
-      </w:r>
-      <w:r>
-        <w:rPr>
-          <w:rFonts w:cs="Times New Roman"/>
-          <w:sz w:val="28"/>
-          <w:szCs w:val="28"/>
-          <w:lang w:val="en-US" w:eastAsia="ru-RU"/>
-        </w:rPr>
-        <w:t xml:space="preserve"> </w:t>
-      </w:r>
-      <w:r>
-        <w:rPr>
-          <w:rFonts w:cs="Times New Roman"/>
-          <w:sz w:val="28"/>
-          <w:szCs w:val="28"/>
-          <w:lang w:val="en-US" w:eastAsia="ru-RU"/>
-        </w:rPr>
-        <w:t>(-10922 - 251) / 2 = -5586.5 -&gt; Min(x) = -5586</w:t>
-      </w:r>
-    </w:p>
-    <w:p>
-      <w:pPr>
-        <w:rPr>
-          <w:rFonts w:cs="Times New Roman"/>
-          <w:sz w:val="28"/>
-          <w:szCs w:val="28"/>
-          <w:lang w:eastAsia="ru-RU"/>
-        </w:rPr>
-      </w:pPr>
-      <w:r>
-        <w:rPr>
-          <w:rFonts w:cs="Times New Roman"/>
-          <w:sz w:val="28"/>
-          <w:szCs w:val="28"/>
-          <w:lang w:eastAsia="ru-RU"/>
-        </w:rPr>
-        <w:t>При вышеуказанных значениях аргумента значение R не переполнится, но из-за того, что числа целые</w:t>
-      </w:r>
-      <w:r>
-        <w:rPr>
-          <w:rFonts w:cs="Times New Roman"/>
-          <w:sz w:val="28"/>
-          <w:szCs w:val="28"/>
-          <w:lang w:eastAsia="ru-RU"/>
-        </w:rPr>
-        <w:t>:</w:t>
-      </w:r>
-    </w:p>
-    <w:p>
-      <w:pPr>
-        <w:rPr>
-          <w:rFonts w:cs="Times New Roman"/>
-          <w:sz w:val="28"/>
-          <w:szCs w:val="28"/>
-          <w:lang w:val="en-US" w:eastAsia="ru-RU"/>
-        </w:rPr>
-      </w:pPr>
-      <w:r>
-        <w:rPr>
-          <w:rFonts w:cs="Times New Roman"/>
-          <w:sz w:val="28"/>
-          <w:szCs w:val="28"/>
-          <w:lang w:val="en-US" w:eastAsia="ru-RU"/>
-        </w:rPr>
-        <w:t xml:space="preserve">R </w:t>
-      </w:r>
-      <w:r>
-        <w:rPr>
-          <w:rFonts w:cs="Times New Roman"/>
-          <w:sz w:val="28"/>
-          <w:szCs w:val="28"/>
-          <w:lang w:eastAsia="ru-RU"/>
-        </w:rPr>
-        <w:t>≥</w:t>
-      </w:r>
-      <w:r>
-        <w:rPr>
-          <w:rFonts w:cs="Times New Roman"/>
-          <w:sz w:val="28"/>
-          <w:szCs w:val="28"/>
-          <w:lang w:val="en-US" w:eastAsia="ru-RU"/>
-        </w:rPr>
-        <w:t xml:space="preserve"> (-5586 * 2 + 251) * 3 = -32763</w:t>
-      </w:r>
-    </w:p>
-    <w:p>
-      <w:pPr>
-        <w:rPr>
-          <w:rFonts w:cs="Times New Roman"/>
-          <w:sz w:val="28"/>
-          <w:szCs w:val="28"/>
-          <w:lang w:eastAsia="ru-RU"/>
-        </w:rPr>
-      </w:pPr>
-      <w:r>
-        <w:rPr>
-          <w:rFonts w:cs="Times New Roman"/>
-          <w:sz w:val="28"/>
-          <w:szCs w:val="28"/>
-          <w:lang w:val="en-US" w:eastAsia="ru-RU"/>
-        </w:rPr>
-        <w:t xml:space="preserve">R </w:t>
-      </w:r>
-      <w:r>
-        <w:rPr>
-          <w:rFonts w:cs="Times New Roman"/>
-          <w:sz w:val="28"/>
-          <w:szCs w:val="28"/>
-          <w:lang w:eastAsia="ru-RU"/>
-        </w:rPr>
-        <w:t>≤</w:t>
-      </w:r>
-      <w:r>
-        <w:rPr>
-          <w:rFonts w:cs="Times New Roman"/>
-          <w:sz w:val="28"/>
-          <w:szCs w:val="28"/>
-          <w:lang w:eastAsia="ru-RU"/>
-        </w:rPr>
-        <w:t xml:space="preserve"> (5335 * 2 + 251) * 3 = </w:t>
-      </w:r>
-      <w:r>
-        <w:rPr>
-          <w:rFonts w:cs="Times New Roman"/>
-          <w:sz w:val="28"/>
-          <w:szCs w:val="28"/>
-          <w:lang w:eastAsia="ru-RU"/>
-        </w:rPr>
-        <w:t>32763</w:t>
-      </w:r>
-    </w:p>
-    <w:p>
-      <w:pPr>
-        <w:rPr>
-          <w:rFonts w:cs="Times New Roman"/>
-          <w:sz w:val="28"/>
-          <w:szCs w:val="28"/>
-          <w:lang w:eastAsia="ru-RU"/>
-        </w:rPr>
-      </w:pPr>
-      <w:r>
-        <w:rPr>
-          <w:rFonts w:cs="Times New Roman"/>
-          <w:sz w:val="28"/>
-          <w:szCs w:val="28"/>
-          <w:lang w:eastAsia="ru-RU"/>
-        </w:rPr>
-        <w:t>ОДЗ:</w:t>
-      </w:r>
-    </w:p>
-    <w:p>
-      <w:pPr>
-        <w:rPr>
-          <w:rFonts w:cs="Times New Roman"/>
-          <w:sz w:val="28"/>
-          <w:szCs w:val="28"/>
-          <w:lang w:val="en-US" w:eastAsia="ru-RU"/>
-        </w:rPr>
-      </w:pPr>
-      <w:r>
-        <w:rPr>
-          <w:rFonts w:cs="Times New Roman"/>
-          <w:sz w:val="28"/>
-          <w:szCs w:val="28"/>
-          <w:lang w:val="en-US" w:eastAsia="ru-RU"/>
-        </w:rPr>
-        <w:t xml:space="preserve">R </w:t>
       </w:r>
       <w:r>
         <w:rPr>
@@ -9826,7 +9984,7 @@
           <w:rFonts w:cs="Cambria Math"/>
           <w:sz w:val="28"/>
           <w:szCs w:val="28"/>
-          <w:lang w:val="en-US" w:eastAsia="ru-RU"/>
+          <w:lang w:eastAsia="ru-RU"/>
         </w:rPr>
         <w:t xml:space="preserve"> [</w:t>
       </w:r>
@@ -9835,107 +9993,16 @@
           <w:rFonts w:cs="Times New Roman"/>
           <w:sz w:val="28"/>
           <w:szCs w:val="28"/>
-          <w:lang w:val="en-US" w:eastAsia="ru-RU"/>
-        </w:rPr>
-        <w:t>-32763</w:t>
+          <w:lang w:eastAsia="ru-RU"/>
+        </w:rPr>
+        <w:t>-5586; 5335</w:t>
       </w:r>
       <w:r>
-        <w:rPr>
-          <w:rFonts w:cs="Times New Roman"/>
-          <w:sz w:val="28"/>
-          <w:szCs w:val="28"/>
-          <w:lang w:val="en-US" w:eastAsia="ru-RU"/>
-        </w:rPr>
-        <w:t xml:space="preserve">; </w:t>
-      </w:r>
-      <w:r>
-        <w:rPr>
-          <w:rFonts w:cs="Times New Roman"/>
-          <w:sz w:val="28"/>
-          <w:szCs w:val="28"/>
-          <w:lang w:val="en-US" w:eastAsia="ru-RU"/>
-        </w:rPr>
-        <w:t>32763</w:t>
-      </w:r>
-      <w:r>
-        <w:rPr>
-          <w:rFonts w:cs="Times New Roman"/>
-          <w:sz w:val="28"/>
-          <w:szCs w:val="28"/>
-          <w:lang w:val="en-US" w:eastAsia="ru-RU"/>
-        </w:rPr>
-        <w:t>]</w:t>
-      </w:r>
-    </w:p>
-    <w:p>
-      <w:pPr>
         <w:rPr>
           <w:rFonts w:cs="Cambria Math"/>
           <w:sz w:val="28"/>
           <w:szCs w:val="28"/>
-          <w:lang w:val="en-US" w:eastAsia="ru-RU"/>
-        </w:rPr>
-      </w:pPr>
-      <w:r>
-        <w:rPr>
-          <w:rFonts w:cs="Times New Roman"/>
-          <w:sz w:val="28"/>
-          <w:szCs w:val="28"/>
-          <w:lang w:val="en-US" w:eastAsia="ru-RU"/>
-        </w:rPr>
-        <w:t xml:space="preserve">X, Y </w:t>
-      </w:r>
-      <w:r>
-        <w:rPr>
-          <w:rFonts w:ascii="Cambria Math" w:hAnsi="Cambria Math" w:cs="Cambria Math"/>
-          <w:sz w:val="28"/>
-          <w:szCs w:val="28"/>
           <w:lang w:eastAsia="ru-RU"/>
-        </w:rPr>
-        <w:t>∈</w:t>
-      </w:r>
-      <w:r>
-        <w:rPr>
-          <w:rFonts w:cs="Cambria Math"/>
-          <w:sz w:val="28"/>
-          <w:szCs w:val="28"/>
-          <w:lang w:val="en-US" w:eastAsia="ru-RU"/>
-        </w:rPr>
-        <w:t xml:space="preserve"> [</w:t>
-      </w:r>
-      <w:r>
-        <w:rPr>
-          <w:rFonts w:cs="Times New Roman"/>
-          <w:sz w:val="28"/>
-          <w:szCs w:val="28"/>
-          <w:lang w:val="en-US" w:eastAsia="ru-RU"/>
-        </w:rPr>
-        <w:t>-5586</w:t>
-      </w:r>
-      <w:r>
-        <w:rPr>
-          <w:rFonts w:cs="Times New Roman"/>
-          <w:sz w:val="28"/>
-          <w:szCs w:val="28"/>
-          <w:lang w:val="en-US" w:eastAsia="ru-RU"/>
-        </w:rPr>
-        <w:t xml:space="preserve">; </w:t>
-      </w:r>
-      <w:r>
-        <w:rPr>
-          <w:rFonts w:cs="Times New Roman"/>
-          <w:sz w:val="28"/>
-          <w:szCs w:val="28"/>
-          <w:lang w:val="en-US" w:eastAsia="ru-RU"/>
-        </w:rPr>
-        <w:t>5335</w:t>
-      </w:r>
-      <w:r>
-        <w:rPr>
-          <w:rFonts w:cs="Cambria Math"/>
-          <w:sz w:val="28"/>
-          <w:szCs w:val="28"/>
-          <w:lang w:val="en-US" w:eastAsia="ru-RU"/>
         </w:rPr>
         <w:t>]</w:t>
       </w:r>
@@ -9959,7 +10026,16 @@
           <w:szCs w:val="28"/>
           <w:lang w:val="en-US" w:eastAsia="ru-RU"/>
         </w:rPr>
-        <w:t xml:space="preserve">Z </w:t>
+        <w:t>Z</w:t>
+      </w:r>
+      <w:r>
+        <w:rPr>
+          <w:rFonts w:cs="Cambria Math"/>
+          <w:sz w:val="28"/>
+          <w:szCs w:val="28"/>
+          <w:lang w:eastAsia="ru-RU"/>
+        </w:rPr>
+        <w:t xml:space="preserve"> </w:t>
       </w:r>
       <w:r>
         <w:rPr>
@@ -9975,18 +10051,9 @@
           <w:rFonts w:cs="Cambria Math"/>
           <w:sz w:val="28"/>
           <w:szCs w:val="28"/>
-          <w:lang w:val="en-US" w:eastAsia="ru-RU"/>
-        </w:rPr>
-        <w:t xml:space="preserve"> [</w:t>
-      </w:r>
-      <w:r>
-        <w:rPr>
-          <w:rFonts w:cs="Cambria Math"/>
-          <w:sz w:val="28"/>
-          <w:szCs w:val="28"/>
-          <w:lang w:val="en-US" w:eastAsia="ru-RU"/>
-        </w:rPr>
-        <w:t>-558</w:t>
+          <w:lang w:eastAsia="ru-RU"/>
+        </w:rPr>
+        <w:t xml:space="preserve"> [-558</w:t>
       </w:r>
       <w:r>
         <w:rPr>
@@ -10002,18 +10069,9 @@
           <w:rFonts w:cs="Cambria Math"/>
           <w:sz w:val="28"/>
           <w:szCs w:val="28"/>
-          <w:lang w:val="en-US" w:eastAsia="ru-RU"/>
-        </w:rPr>
-        <w:t xml:space="preserve">; </w:t>
-      </w:r>
-      <w:r>
-        <w:rPr>
-          <w:rFonts w:cs="Cambria Math"/>
-          <w:sz w:val="28"/>
-          <w:szCs w:val="28"/>
-          <w:lang w:val="en-US" w:eastAsia="ru-RU"/>
-        </w:rPr>
-        <w:t>5336]</w:t>
+          <w:lang w:eastAsia="ru-RU"/>
+        </w:rPr>
+        <w:t>; 5336]</w:t>
       </w:r>
     </w:p>
     <w:p>
@@ -10050,7 +10108,7 @@
       <w:pPr>
         <w:rPr>
           <w:rFonts w:cs="Times New Roman"/>
-          <w:lang w:val="en-US" w:eastAsia="ru-RU"/>
+          <w:lang w:eastAsia="ru-RU"/>
         </w:rPr>
       </w:pPr>
     </w:p>
@@ -10058,7 +10116,7 @@
       <w:pPr>
         <w:rPr>
           <w:rFonts w:cs="Times New Roman"/>
-          <w:lang w:val="en-US" w:eastAsia="ru-RU"/>
+          <w:lang w:eastAsia="ru-RU"/>
         </w:rPr>
       </w:pPr>
     </w:p>
@@ -10066,7 +10124,7 @@
       <w:pPr>
         <w:rPr>
           <w:rFonts w:cs="Times New Roman"/>
-          <w:lang w:val="en-US" w:eastAsia="ru-RU"/>
+          <w:lang w:eastAsia="ru-RU"/>
         </w:rPr>
       </w:pPr>
     </w:p>
@@ -10074,7 +10132,7 @@
       <w:pPr>
         <w:rPr>
           <w:rFonts w:cs="Times New Roman"/>
-          <w:lang w:val="en-US" w:eastAsia="ru-RU"/>
+          <w:lang w:eastAsia="ru-RU"/>
         </w:rPr>
       </w:pPr>
     </w:p>
@@ -10082,7 +10140,7 @@
       <w:pPr>
         <w:rPr>
           <w:rFonts w:cs="Times New Roman"/>
-          <w:lang w:val="en-US" w:eastAsia="ru-RU"/>
+          <w:lang w:eastAsia="ru-RU"/>
         </w:rPr>
       </w:pPr>
     </w:p>
@@ -10090,7 +10148,7 @@
       <w:pPr>
         <w:rPr>
           <w:rFonts w:cs="Times New Roman"/>
-          <w:lang w:val="en-US" w:eastAsia="ru-RU"/>
+          <w:lang w:eastAsia="ru-RU"/>
         </w:rPr>
       </w:pPr>
     </w:p>
@@ -10098,7 +10156,7 @@
       <w:pPr>
         <w:rPr>
           <w:rFonts w:cs="Times New Roman"/>
-          <w:lang w:val="en-US" w:eastAsia="ru-RU"/>
+          <w:lang w:eastAsia="ru-RU"/>
         </w:rPr>
       </w:pPr>
     </w:p>
@@ -10106,42 +10164,14 @@
       <w:pPr>
         <w:pStyle w:val="2"/>
         <w:ind w:firstLine="708"/>
-        <w:rPr>
-          <w:rFonts w:asciiTheme="minorHAnsi" w:hAnsiTheme="minorHAnsi" w:cs="Times New Roman"/>
-          <w:sz w:val="40"/>
-          <w:szCs w:val="40"/>
-          <w:lang w:val="en-US" w:eastAsia="ru-RU"/>
-        </w:rPr>
-      </w:pPr>
-      <w:bookmarkStart w:id="4" w:name="_Toc192714742"/>
-      <w:r>
-        <w:rPr>
-          <w:rFonts w:asciiTheme="minorHAnsi" w:hAnsiTheme="minorHAnsi" w:cs="Times New Roman"/>
-          <w:sz w:val="40"/>
-          <w:szCs w:val="40"/>
-          <w:lang w:val="en-US" w:eastAsia="ru-RU"/>
-        </w:rPr>
-        <w:lastRenderedPageBreak/>
-        <w:t xml:space="preserve">2.3 </w:t>
-      </w:r>
-      <w:r>
         <w:rPr>
           <w:rFonts w:asciiTheme="minorHAnsi" w:hAnsiTheme="minorHAnsi" w:cs="Times New Roman"/>
           <w:sz w:val="40"/>
           <w:szCs w:val="40"/>
           <w:lang w:eastAsia="ru-RU"/>
         </w:rPr>
-        <w:t>Получение</w:t>
-      </w:r>
-      <w:r>
-        <w:rPr>
-          <w:rFonts w:asciiTheme="minorHAnsi" w:hAnsiTheme="minorHAnsi" w:cs="Times New Roman"/>
-          <w:sz w:val="40"/>
-          <w:szCs w:val="40"/>
-          <w:lang w:val="en-US" w:eastAsia="ru-RU"/>
-        </w:rPr>
-        <w:t xml:space="preserve"> </w:t>
-      </w:r>
+      </w:pPr>
+      <w:bookmarkStart w:id="4" w:name="_Toc192714742"/>
       <w:r>
         <w:rPr>
           <w:rFonts w:asciiTheme="minorHAnsi" w:hAnsiTheme="minorHAnsi" w:cs="Times New Roman"/>
@@ -10149,6 +10179,43 @@
           <w:szCs w:val="40"/>
           <w:lang w:eastAsia="ru-RU"/>
         </w:rPr>
+        <w:lastRenderedPageBreak/>
+        <w:t>1</w:t>
+      </w:r>
+      <w:r>
+        <w:rPr>
+          <w:rFonts w:asciiTheme="minorHAnsi" w:hAnsiTheme="minorHAnsi" w:cs="Times New Roman"/>
+          <w:sz w:val="40"/>
+          <w:szCs w:val="40"/>
+          <w:lang w:eastAsia="ru-RU"/>
+        </w:rPr>
+        <w:t xml:space="preserve">.3 </w:t>
+      </w:r>
+      <w:r>
+        <w:rPr>
+          <w:rFonts w:asciiTheme="minorHAnsi" w:hAnsiTheme="minorHAnsi" w:cs="Times New Roman"/>
+          <w:sz w:val="40"/>
+          <w:szCs w:val="40"/>
+          <w:lang w:eastAsia="ru-RU"/>
+        </w:rPr>
+        <w:t>Получение</w:t>
+      </w:r>
+      <w:r>
+        <w:rPr>
+          <w:rFonts w:asciiTheme="minorHAnsi" w:hAnsiTheme="minorHAnsi" w:cs="Times New Roman"/>
+          <w:sz w:val="40"/>
+          <w:szCs w:val="40"/>
+          <w:lang w:eastAsia="ru-RU"/>
+        </w:rPr>
+        <w:t xml:space="preserve"> </w:t>
+      </w:r>
+      <w:r>
+        <w:rPr>
+          <w:rFonts w:asciiTheme="minorHAnsi" w:hAnsiTheme="minorHAnsi" w:cs="Times New Roman"/>
+          <w:sz w:val="40"/>
+          <w:szCs w:val="40"/>
+          <w:lang w:eastAsia="ru-RU"/>
+        </w:rPr>
         <w:t>новых</w:t>
       </w:r>
       <w:r>
@@ -10156,7 +10223,7 @@
           <w:rFonts w:asciiTheme="minorHAnsi" w:hAnsiTheme="minorHAnsi" w:cs="Times New Roman"/>
           <w:sz w:val="40"/>
           <w:szCs w:val="40"/>
-          <w:lang w:val="en-US" w:eastAsia="ru-RU"/>
+          <w:lang w:eastAsia="ru-RU"/>
         </w:rPr>
         <w:t xml:space="preserve"> </w:t>
       </w:r>
@@ -10176,7 +10243,7 @@
         <w:rPr>
           <w:sz w:val="28"/>
           <w:szCs w:val="28"/>
-          <w:lang w:val="en-US" w:eastAsia="ru-RU"/>
+          <w:lang w:eastAsia="ru-RU"/>
         </w:rPr>
       </w:pPr>
       <w:r>
@@ -10185,14 +10252,22 @@
           <w:szCs w:val="28"/>
           <w:lang w:val="en-US" w:eastAsia="ru-RU"/>
         </w:rPr>
-        <w:t>X = -30000</w:t>
+        <w:t>X</w:t>
+      </w:r>
+      <w:r>
+        <w:rPr>
+          <w:sz w:val="28"/>
+          <w:szCs w:val="28"/>
+          <w:lang w:eastAsia="ru-RU"/>
+        </w:rPr>
+        <w:t xml:space="preserve"> = -30000</w:t>
       </w:r>
       <w:r>
         <w:rPr>
           <w:sz w:val="28"/>
           <w:szCs w:val="28"/>
           <w:vertAlign w:val="subscript"/>
-          <w:lang w:val="en-US" w:eastAsia="ru-RU"/>
+          <w:lang w:eastAsia="ru-RU"/>
         </w:rPr>
         <w:t>10</w:t>
       </w:r>
@@ -10200,16 +10275,32 @@
         <w:rPr>
           <w:sz w:val="28"/>
           <w:szCs w:val="28"/>
+          <w:lang w:eastAsia="ru-RU"/>
+        </w:rPr>
+        <w:t xml:space="preserve"> = 8</w:t>
+      </w:r>
+      <w:r>
+        <w:rPr>
+          <w:sz w:val="28"/>
+          <w:szCs w:val="28"/>
           <w:lang w:val="en-US" w:eastAsia="ru-RU"/>
         </w:rPr>
-        <w:t xml:space="preserve"> = 8AD0</w:t>
+        <w:t>AD</w:t>
+      </w:r>
+      <w:r>
+        <w:rPr>
+          <w:sz w:val="28"/>
+          <w:szCs w:val="28"/>
+          <w:lang w:eastAsia="ru-RU"/>
+        </w:rPr>
+        <w:t>0</w:t>
       </w:r>
       <w:r>
         <w:rPr>
           <w:sz w:val="28"/>
           <w:szCs w:val="28"/>
           <w:vertAlign w:val="subscript"/>
-          <w:lang w:val="en-US" w:eastAsia="ru-RU"/>
+          <w:lang w:eastAsia="ru-RU"/>
         </w:rPr>
         <w:t>16</w:t>
       </w:r>
@@ -10219,7 +10310,7 @@
         <w:rPr>
           <w:sz w:val="28"/>
           <w:szCs w:val="28"/>
-          <w:lang w:val="en-US" w:eastAsia="ru-RU"/>
+          <w:lang w:eastAsia="ru-RU"/>
         </w:rPr>
       </w:pPr>
       <w:r>
@@ -10228,14 +10319,22 @@
           <w:szCs w:val="28"/>
           <w:lang w:val="en-US" w:eastAsia="ru-RU"/>
         </w:rPr>
-        <w:t>Y = 14</w:t>
+        <w:t>Y</w:t>
+      </w:r>
+      <w:r>
+        <w:rPr>
+          <w:sz w:val="28"/>
+          <w:szCs w:val="28"/>
+          <w:lang w:eastAsia="ru-RU"/>
+        </w:rPr>
+        <w:t xml:space="preserve"> = 14</w:t>
       </w:r>
       <w:r>
         <w:rPr>
           <w:sz w:val="28"/>
           <w:szCs w:val="28"/>
           <w:vertAlign w:val="subscript"/>
-          <w:lang w:val="en-US" w:eastAsia="ru-RU"/>
+          <w:lang w:eastAsia="ru-RU"/>
         </w:rPr>
         <w:t>10</w:t>
       </w:r>
@@ -10243,16 +10342,24 @@
         <w:rPr>
           <w:sz w:val="28"/>
           <w:szCs w:val="28"/>
+          <w:lang w:eastAsia="ru-RU"/>
+        </w:rPr>
+        <w:t xml:space="preserve"> = 000</w:t>
+      </w:r>
+      <w:r>
+        <w:rPr>
+          <w:sz w:val="28"/>
+          <w:szCs w:val="28"/>
           <w:lang w:val="en-US" w:eastAsia="ru-RU"/>
         </w:rPr>
-        <w:t xml:space="preserve"> = 000E</w:t>
+        <w:t>E</w:t>
       </w:r>
       <w:r>
         <w:rPr>
           <w:sz w:val="28"/>
           <w:szCs w:val="28"/>
           <w:vertAlign w:val="subscript"/>
-          <w:lang w:val="en-US" w:eastAsia="ru-RU"/>
+          <w:lang w:eastAsia="ru-RU"/>
         </w:rPr>
         <w:t>16</w:t>
       </w:r>
@@ -10262,7 +10369,7 @@
         <w:rPr>
           <w:sz w:val="28"/>
           <w:szCs w:val="28"/>
-          <w:lang w:val="en-US" w:eastAsia="ru-RU"/>
+          <w:lang w:eastAsia="ru-RU"/>
         </w:rPr>
       </w:pPr>
       <w:r>
@@ -10271,14 +10378,22 @@
           <w:szCs w:val="28"/>
           <w:lang w:val="en-US" w:eastAsia="ru-RU"/>
         </w:rPr>
-        <w:t>Z = -125</w:t>
+        <w:t>Z</w:t>
+      </w:r>
+      <w:r>
+        <w:rPr>
+          <w:sz w:val="28"/>
+          <w:szCs w:val="28"/>
+          <w:lang w:eastAsia="ru-RU"/>
+        </w:rPr>
+        <w:t xml:space="preserve"> = -125</w:t>
       </w:r>
       <w:r>
         <w:rPr>
           <w:sz w:val="28"/>
           <w:szCs w:val="28"/>
           <w:vertAlign w:val="subscript"/>
-          <w:lang w:val="en-US" w:eastAsia="ru-RU"/>
+          <w:lang w:eastAsia="ru-RU"/>
         </w:rPr>
         <w:t>10</w:t>
       </w:r>
@@ -10286,16 +10401,32 @@
         <w:rPr>
           <w:sz w:val="28"/>
           <w:szCs w:val="28"/>
+          <w:lang w:eastAsia="ru-RU"/>
+        </w:rPr>
+        <w:t xml:space="preserve"> = </w:t>
+      </w:r>
+      <w:r>
+        <w:rPr>
+          <w:sz w:val="28"/>
+          <w:szCs w:val="28"/>
           <w:lang w:val="en-US" w:eastAsia="ru-RU"/>
         </w:rPr>
-        <w:t xml:space="preserve"> = FF83</w:t>
+        <w:t>FF</w:t>
+      </w:r>
+      <w:r>
+        <w:rPr>
+          <w:sz w:val="28"/>
+          <w:szCs w:val="28"/>
+          <w:lang w:eastAsia="ru-RU"/>
+        </w:rPr>
+        <w:t>83</w:t>
       </w:r>
       <w:r>
         <w:rPr>
           <w:sz w:val="28"/>
           <w:szCs w:val="28"/>
           <w:vertAlign w:val="subscript"/>
-          <w:lang w:val="en-US" w:eastAsia="ru-RU"/>
+          <w:lang w:eastAsia="ru-RU"/>
         </w:rPr>
         <w:t>16</w:t>
       </w:r>
@@ -10308,19 +10439,10 @@
           <w:rFonts w:asciiTheme="minorHAnsi" w:hAnsiTheme="minorHAnsi" w:cs="Times New Roman"/>
           <w:sz w:val="40"/>
           <w:szCs w:val="40"/>
-          <w:lang w:val="en-US" w:eastAsia="ru-RU"/>
+          <w:lang w:eastAsia="ru-RU"/>
         </w:rPr>
       </w:pPr>
       <w:bookmarkStart w:id="5" w:name="_Toc192714743"/>
-      <w:r>
-        <w:rPr>
-          <w:rFonts w:asciiTheme="minorHAnsi" w:hAnsiTheme="minorHAnsi" w:cs="Times New Roman"/>
-          <w:sz w:val="40"/>
-          <w:szCs w:val="40"/>
-          <w:lang w:val="en-US" w:eastAsia="ru-RU"/>
-        </w:rPr>
-        <w:t xml:space="preserve">2.4 </w:t>
-      </w:r>
       <w:r>
         <w:rPr>
           <w:rFonts w:asciiTheme="minorHAnsi" w:hAnsiTheme="minorHAnsi" w:cs="Times New Roman"/>
@@ -10328,6 +10450,24 @@
           <w:szCs w:val="40"/>
           <w:lang w:eastAsia="ru-RU"/>
         </w:rPr>
+        <w:t>1</w:t>
+      </w:r>
+      <w:r>
+        <w:rPr>
+          <w:rFonts w:asciiTheme="minorHAnsi" w:hAnsiTheme="minorHAnsi" w:cs="Times New Roman"/>
+          <w:sz w:val="40"/>
+          <w:szCs w:val="40"/>
+          <w:lang w:eastAsia="ru-RU"/>
+        </w:rPr>
+        <w:t xml:space="preserve">.4 </w:t>
+      </w:r>
+      <w:r>
+        <w:rPr>
+          <w:rFonts w:asciiTheme="minorHAnsi" w:hAnsiTheme="minorHAnsi" w:cs="Times New Roman"/>
+          <w:sz w:val="40"/>
+          <w:szCs w:val="40"/>
+          <w:lang w:eastAsia="ru-RU"/>
+        </w:rPr>
         <w:t>Таблица</w:t>
       </w:r>
       <w:r>
@@ -10335,7 +10475,7 @@
           <w:rFonts w:asciiTheme="minorHAnsi" w:hAnsiTheme="minorHAnsi" w:cs="Times New Roman"/>
           <w:sz w:val="40"/>
           <w:szCs w:val="40"/>
-          <w:lang w:val="en-US" w:eastAsia="ru-RU"/>
+          <w:lang w:eastAsia="ru-RU"/>
         </w:rPr>
         <w:t xml:space="preserve"> </w:t>
       </w:r>
@@ -25504,6 +25644,7 @@
   <w:style w:type="character" w:default="1" w:styleId="a0">
     <w:name w:val="Default Paragraph Font"/>
     <w:uiPriority w:val="1"/>
+    <w:semiHidden/>
     <w:unhideWhenUsed/>
   </w:style>
   <w:style w:type="table" w:default="1" w:styleId="a1">

</xml_diff>